<commit_message>
Update 10/13/2023 2:37PM EST
Update as of 2:37PM EST on 10/13/2023.
</commit_message>
<xml_diff>
--- a/&THREAT PREVENTION SECURITY SYSTEMS/20231013 - Global United Defense, Inc. - General Threat Prevention Security Systems - v1.0.1.7.docx
+++ b/&THREAT PREVENTION SECURITY SYSTEMS/20231013 - Global United Defense, Inc. - General Threat Prevention Security Systems - v1.0.1.7.docx
@@ -198,7 +198,7 @@
           <w:sz w:val="28"/>
           <w:szCs w:val="28"/>
         </w:rPr>
-        <w:t>10/13/2023 10:15:06 AM</w:t>
+        <w:t>10/13/2023 2:36:47 PM</w:t>
       </w:r>
     </w:p>
     <w:p>
@@ -3925,6 +3925,70 @@
           <w:bCs/>
           <w:color w:val="FF0000"/>
         </w:rPr>
+        <w:t>L</w:t>
+      </w:r>
+      <w:r>
+        <w:rPr>
+          <w:b/>
+          <w:bCs/>
+          <w:color w:val="FF0000"/>
+        </w:rPr>
+        <w:t>OCATION-BASED</w:t>
+      </w:r>
+      <w:r>
+        <w:rPr>
+          <w:b/>
+          <w:bCs/>
+          <w:color w:val="FF0000"/>
+        </w:rPr>
+        <w:t xml:space="preserve"> THREAT</w:t>
+      </w:r>
+      <w:r>
+        <w:rPr>
+          <w:b/>
+          <w:bCs/>
+        </w:rPr>
+        <w:t>;</w:t>
+      </w:r>
+    </w:p>
+    <w:p>
+      <w:pPr>
+        <w:ind w:left="360"/>
+        <w:jc w:val="both"/>
+        <w:rPr>
+          <w:b/>
+          <w:bCs/>
+        </w:rPr>
+      </w:pPr>
+      <w:r>
+        <w:tab/>
+      </w:r>
+      <w:r>
+        <w:rPr>
+          <w:u w:val="single"/>
+        </w:rPr>
+        <w:t>PREVENTION SECURITY SYSTEM</w:t>
+      </w:r>
+      <w:r>
+        <w:t>:</w:t>
+      </w:r>
+      <w:r>
+        <w:t xml:space="preserve"> </w:t>
+      </w:r>
+      <w:r>
+        <w:rPr>
+          <w:b/>
+          <w:bCs/>
+          <w:color w:val="FF0000"/>
+        </w:rPr>
+        <w:t xml:space="preserve">ANY </w:t>
+      </w:r>
+      <w:r>
+        <w:rPr>
+          <w:b/>
+          <w:bCs/>
+          <w:color w:val="FF0000"/>
+        </w:rPr>
         <w:t>MACHINE GUN THREAT</w:t>
       </w:r>
       <w:r>
@@ -4617,6 +4681,7 @@
         </w:rPr>
       </w:pPr>
       <w:r>
+        <w:lastRenderedPageBreak/>
         <w:tab/>
       </w:r>
       <w:r>
@@ -4665,6 +4730,1014 @@
         </w:rPr>
       </w:pPr>
       <w:r>
+        <w:tab/>
+      </w:r>
+      <w:r>
+        <w:rPr>
+          <w:u w:val="single"/>
+        </w:rPr>
+        <w:t>PREVENTION SECURITY SYSTEM</w:t>
+      </w:r>
+      <w:r>
+        <w:t>:</w:t>
+      </w:r>
+      <w:r>
+        <w:t xml:space="preserve"> </w:t>
+      </w:r>
+      <w:r>
+        <w:rPr>
+          <w:b/>
+          <w:bCs/>
+          <w:color w:val="FF0000"/>
+        </w:rPr>
+        <w:t xml:space="preserve">ANY </w:t>
+      </w:r>
+      <w:r>
+        <w:rPr>
+          <w:b/>
+          <w:bCs/>
+          <w:color w:val="FF0000"/>
+        </w:rPr>
+        <w:t>PATRICK THREAT</w:t>
+      </w:r>
+      <w:r>
+        <w:rPr>
+          <w:b/>
+          <w:bCs/>
+        </w:rPr>
+        <w:t>;</w:t>
+      </w:r>
+    </w:p>
+    <w:p>
+      <w:pPr>
+        <w:ind w:left="360"/>
+        <w:jc w:val="both"/>
+        <w:rPr>
+          <w:b/>
+          <w:bCs/>
+        </w:rPr>
+      </w:pPr>
+      <w:r>
+        <w:tab/>
+      </w:r>
+      <w:r>
+        <w:rPr>
+          <w:u w:val="single"/>
+        </w:rPr>
+        <w:t>PREVENTION SECURITY SYSTEM</w:t>
+      </w:r>
+      <w:r>
+        <w:t>:</w:t>
+      </w:r>
+      <w:r>
+        <w:t xml:space="preserve"> </w:t>
+      </w:r>
+      <w:r>
+        <w:rPr>
+          <w:b/>
+          <w:bCs/>
+          <w:color w:val="FF0000"/>
+        </w:rPr>
+        <w:t xml:space="preserve">ANY </w:t>
+      </w:r>
+      <w:r>
+        <w:rPr>
+          <w:b/>
+          <w:bCs/>
+          <w:color w:val="FF0000"/>
+        </w:rPr>
+        <w:t>PENTAGON THREAT</w:t>
+      </w:r>
+      <w:r>
+        <w:rPr>
+          <w:b/>
+          <w:bCs/>
+        </w:rPr>
+        <w:t>;</w:t>
+      </w:r>
+    </w:p>
+    <w:p>
+      <w:pPr>
+        <w:ind w:left="360"/>
+        <w:jc w:val="both"/>
+        <w:rPr>
+          <w:b/>
+          <w:bCs/>
+        </w:rPr>
+      </w:pPr>
+      <w:r>
+        <w:tab/>
+      </w:r>
+      <w:r>
+        <w:rPr>
+          <w:u w:val="single"/>
+        </w:rPr>
+        <w:t>PREVENTION SECURITY SYSTEM</w:t>
+      </w:r>
+      <w:r>
+        <w:t>:</w:t>
+      </w:r>
+      <w:r>
+        <w:t xml:space="preserve"> </w:t>
+      </w:r>
+      <w:r>
+        <w:rPr>
+          <w:b/>
+          <w:bCs/>
+          <w:color w:val="FF0000"/>
+        </w:rPr>
+        <w:t xml:space="preserve">ANY </w:t>
+      </w:r>
+      <w:r>
+        <w:rPr>
+          <w:b/>
+          <w:bCs/>
+          <w:color w:val="FF0000"/>
+        </w:rPr>
+        <w:t>PERSONAL EXTORTION THREAT</w:t>
+      </w:r>
+      <w:r>
+        <w:rPr>
+          <w:b/>
+          <w:bCs/>
+        </w:rPr>
+        <w:t>;</w:t>
+      </w:r>
+    </w:p>
+    <w:p>
+      <w:pPr>
+        <w:ind w:left="360"/>
+        <w:jc w:val="both"/>
+        <w:rPr>
+          <w:b/>
+          <w:bCs/>
+        </w:rPr>
+      </w:pPr>
+      <w:r>
+        <w:tab/>
+      </w:r>
+      <w:r>
+        <w:rPr>
+          <w:u w:val="single"/>
+        </w:rPr>
+        <w:t>PREVENTION SECURITY SYSTEM</w:t>
+      </w:r>
+      <w:r>
+        <w:t>:</w:t>
+      </w:r>
+      <w:r>
+        <w:t xml:space="preserve"> </w:t>
+      </w:r>
+      <w:r>
+        <w:rPr>
+          <w:b/>
+          <w:bCs/>
+          <w:color w:val="FF0000"/>
+        </w:rPr>
+        <w:t xml:space="preserve">ANY </w:t>
+      </w:r>
+      <w:r>
+        <w:rPr>
+          <w:b/>
+          <w:bCs/>
+          <w:color w:val="FF0000"/>
+        </w:rPr>
+        <w:t>PHYSICAL THREAT</w:t>
+      </w:r>
+      <w:r>
+        <w:rPr>
+          <w:b/>
+          <w:bCs/>
+        </w:rPr>
+        <w:t>;</w:t>
+      </w:r>
+    </w:p>
+    <w:p>
+      <w:pPr>
+        <w:ind w:left="360"/>
+        <w:jc w:val="both"/>
+        <w:rPr>
+          <w:b/>
+          <w:bCs/>
+        </w:rPr>
+      </w:pPr>
+      <w:r>
+        <w:tab/>
+      </w:r>
+      <w:r>
+        <w:rPr>
+          <w:u w:val="single"/>
+        </w:rPr>
+        <w:t>PREVENTION SECURITY SYSTEM</w:t>
+      </w:r>
+      <w:r>
+        <w:t>:</w:t>
+      </w:r>
+      <w:r>
+        <w:t xml:space="preserve"> </w:t>
+      </w:r>
+      <w:r>
+        <w:rPr>
+          <w:b/>
+          <w:bCs/>
+          <w:color w:val="FF0000"/>
+        </w:rPr>
+        <w:t xml:space="preserve">ANY </w:t>
+      </w:r>
+      <w:r>
+        <w:rPr>
+          <w:b/>
+          <w:bCs/>
+          <w:color w:val="FF0000"/>
+        </w:rPr>
+        <w:t>PLASTIC BAG THREAT</w:t>
+      </w:r>
+      <w:r>
+        <w:rPr>
+          <w:b/>
+          <w:bCs/>
+        </w:rPr>
+        <w:t>;</w:t>
+      </w:r>
+    </w:p>
+    <w:p>
+      <w:pPr>
+        <w:ind w:left="360"/>
+        <w:jc w:val="both"/>
+        <w:rPr>
+          <w:b/>
+          <w:bCs/>
+        </w:rPr>
+      </w:pPr>
+      <w:r>
+        <w:tab/>
+      </w:r>
+      <w:r>
+        <w:rPr>
+          <w:u w:val="single"/>
+        </w:rPr>
+        <w:t>PREVENTION SECURITY SYSTEM</w:t>
+      </w:r>
+      <w:r>
+        <w:t>:</w:t>
+      </w:r>
+      <w:r>
+        <w:t xml:space="preserve"> </w:t>
+      </w:r>
+      <w:r>
+        <w:rPr>
+          <w:b/>
+          <w:bCs/>
+          <w:color w:val="FF0000"/>
+        </w:rPr>
+        <w:t xml:space="preserve">ANY </w:t>
+      </w:r>
+      <w:r>
+        <w:rPr>
+          <w:b/>
+          <w:bCs/>
+          <w:color w:val="FF0000"/>
+        </w:rPr>
+        <w:t>POISON THREAT</w:t>
+      </w:r>
+      <w:r>
+        <w:rPr>
+          <w:b/>
+          <w:bCs/>
+        </w:rPr>
+        <w:t>;</w:t>
+      </w:r>
+    </w:p>
+    <w:p>
+      <w:pPr>
+        <w:ind w:left="360"/>
+        <w:jc w:val="both"/>
+        <w:rPr>
+          <w:b/>
+          <w:bCs/>
+        </w:rPr>
+      </w:pPr>
+      <w:r>
+        <w:tab/>
+      </w:r>
+      <w:r>
+        <w:rPr>
+          <w:u w:val="single"/>
+        </w:rPr>
+        <w:t>PREVENTION SECURITY SYSTEM</w:t>
+      </w:r>
+      <w:r>
+        <w:t>:</w:t>
+      </w:r>
+      <w:r>
+        <w:t xml:space="preserve"> </w:t>
+      </w:r>
+      <w:r>
+        <w:rPr>
+          <w:b/>
+          <w:bCs/>
+          <w:color w:val="FF0000"/>
+        </w:rPr>
+        <w:t xml:space="preserve">ANY </w:t>
+      </w:r>
+      <w:r>
+        <w:rPr>
+          <w:b/>
+          <w:bCs/>
+          <w:color w:val="FF0000"/>
+        </w:rPr>
+        <w:t>POLICE THREAT</w:t>
+      </w:r>
+      <w:r>
+        <w:rPr>
+          <w:b/>
+          <w:bCs/>
+        </w:rPr>
+        <w:t>;</w:t>
+      </w:r>
+    </w:p>
+    <w:p>
+      <w:pPr>
+        <w:ind w:left="360"/>
+        <w:jc w:val="both"/>
+        <w:rPr>
+          <w:b/>
+          <w:bCs/>
+        </w:rPr>
+      </w:pPr>
+      <w:r>
+        <w:tab/>
+      </w:r>
+      <w:r>
+        <w:rPr>
+          <w:u w:val="single"/>
+        </w:rPr>
+        <w:t>PREVENTION SECURITY SYSTEM</w:t>
+      </w:r>
+      <w:r>
+        <w:t>:</w:t>
+      </w:r>
+      <w:r>
+        <w:t xml:space="preserve"> </w:t>
+      </w:r>
+      <w:r>
+        <w:rPr>
+          <w:b/>
+          <w:bCs/>
+          <w:color w:val="FF0000"/>
+        </w:rPr>
+        <w:t xml:space="preserve">ANY </w:t>
+      </w:r>
+      <w:r>
+        <w:rPr>
+          <w:b/>
+          <w:bCs/>
+          <w:color w:val="FF0000"/>
+        </w:rPr>
+        <w:t>PORTRAIT THREAT</w:t>
+      </w:r>
+      <w:r>
+        <w:rPr>
+          <w:b/>
+          <w:bCs/>
+        </w:rPr>
+        <w:t>;</w:t>
+      </w:r>
+    </w:p>
+    <w:p>
+      <w:pPr>
+        <w:ind w:left="360"/>
+        <w:jc w:val="both"/>
+        <w:rPr>
+          <w:b/>
+          <w:bCs/>
+        </w:rPr>
+      </w:pPr>
+      <w:r>
+        <w:tab/>
+      </w:r>
+      <w:r>
+        <w:rPr>
+          <w:u w:val="single"/>
+        </w:rPr>
+        <w:t>PREVENTION SECURITY SYSTEM</w:t>
+      </w:r>
+      <w:r>
+        <w:t>:</w:t>
+      </w:r>
+      <w:r>
+        <w:t xml:space="preserve"> </w:t>
+      </w:r>
+      <w:r>
+        <w:rPr>
+          <w:b/>
+          <w:bCs/>
+          <w:color w:val="FF0000"/>
+        </w:rPr>
+        <w:t xml:space="preserve">ANY </w:t>
+      </w:r>
+      <w:r>
+        <w:rPr>
+          <w:b/>
+          <w:bCs/>
+          <w:color w:val="FF0000"/>
+        </w:rPr>
+        <w:t>PRESIDENTIAL THREAT</w:t>
+      </w:r>
+      <w:r>
+        <w:rPr>
+          <w:b/>
+          <w:bCs/>
+        </w:rPr>
+        <w:t>;</w:t>
+      </w:r>
+    </w:p>
+    <w:p>
+      <w:pPr>
+        <w:ind w:left="360"/>
+        <w:jc w:val="both"/>
+        <w:rPr>
+          <w:b/>
+          <w:bCs/>
+        </w:rPr>
+      </w:pPr>
+      <w:r>
+        <w:tab/>
+      </w:r>
+      <w:r>
+        <w:rPr>
+          <w:u w:val="single"/>
+        </w:rPr>
+        <w:t>PREVENTION SECURITY SYSTEM</w:t>
+      </w:r>
+      <w:r>
+        <w:t>:</w:t>
+      </w:r>
+      <w:r>
+        <w:t xml:space="preserve"> </w:t>
+      </w:r>
+      <w:r>
+        <w:rPr>
+          <w:b/>
+          <w:bCs/>
+          <w:color w:val="FF0000"/>
+        </w:rPr>
+        <w:t xml:space="preserve">ANY </w:t>
+      </w:r>
+      <w:r>
+        <w:rPr>
+          <w:b/>
+          <w:bCs/>
+          <w:color w:val="FF0000"/>
+        </w:rPr>
+        <w:t>PROFESSIONAL EXTORTION THREAT</w:t>
+      </w:r>
+      <w:r>
+        <w:rPr>
+          <w:b/>
+          <w:bCs/>
+        </w:rPr>
+        <w:t>;</w:t>
+      </w:r>
+    </w:p>
+    <w:p>
+      <w:pPr>
+        <w:ind w:left="360"/>
+        <w:jc w:val="both"/>
+        <w:rPr>
+          <w:b/>
+          <w:bCs/>
+        </w:rPr>
+      </w:pPr>
+      <w:r>
+        <w:tab/>
+      </w:r>
+      <w:r>
+        <w:rPr>
+          <w:u w:val="single"/>
+        </w:rPr>
+        <w:t>PREVENTION SECURITY SYSTEM</w:t>
+      </w:r>
+      <w:r>
+        <w:t>:</w:t>
+      </w:r>
+      <w:r>
+        <w:t xml:space="preserve"> </w:t>
+      </w:r>
+      <w:r>
+        <w:rPr>
+          <w:b/>
+          <w:bCs/>
+          <w:color w:val="FF0000"/>
+        </w:rPr>
+        <w:t xml:space="preserve">ANY </w:t>
+      </w:r>
+      <w:r>
+        <w:rPr>
+          <w:b/>
+          <w:bCs/>
+          <w:color w:val="FF0000"/>
+        </w:rPr>
+        <w:t>PROVISIONAL THREAT</w:t>
+      </w:r>
+      <w:r>
+        <w:rPr>
+          <w:b/>
+          <w:bCs/>
+        </w:rPr>
+        <w:t>;</w:t>
+      </w:r>
+    </w:p>
+    <w:p>
+      <w:pPr>
+        <w:ind w:left="360"/>
+        <w:jc w:val="both"/>
+        <w:rPr>
+          <w:b/>
+          <w:bCs/>
+        </w:rPr>
+      </w:pPr>
+      <w:r>
+        <w:tab/>
+      </w:r>
+      <w:r>
+        <w:rPr>
+          <w:u w:val="single"/>
+        </w:rPr>
+        <w:t>PREVENTION SECURITY SYSTEM</w:t>
+      </w:r>
+      <w:r>
+        <w:t>:</w:t>
+      </w:r>
+      <w:r>
+        <w:t xml:space="preserve"> </w:t>
+      </w:r>
+      <w:r>
+        <w:rPr>
+          <w:b/>
+          <w:bCs/>
+          <w:color w:val="FF0000"/>
+        </w:rPr>
+        <w:t xml:space="preserve">ANY </w:t>
+      </w:r>
+      <w:r>
+        <w:rPr>
+          <w:b/>
+          <w:bCs/>
+          <w:color w:val="FF0000"/>
+        </w:rPr>
+        <w:t>PUBLIC NUDITY EXPOSURE THREAT</w:t>
+      </w:r>
+      <w:r>
+        <w:rPr>
+          <w:b/>
+          <w:bCs/>
+        </w:rPr>
+        <w:t>;</w:t>
+      </w:r>
+    </w:p>
+    <w:p>
+      <w:pPr>
+        <w:ind w:left="360"/>
+        <w:jc w:val="both"/>
+        <w:rPr>
+          <w:b/>
+          <w:bCs/>
+        </w:rPr>
+      </w:pPr>
+      <w:r>
+        <w:tab/>
+      </w:r>
+      <w:r>
+        <w:rPr>
+          <w:u w:val="single"/>
+        </w:rPr>
+        <w:t>PREVENTION SECURITY SYSTEM</w:t>
+      </w:r>
+      <w:r>
+        <w:t>:</w:t>
+      </w:r>
+      <w:r>
+        <w:t xml:space="preserve"> </w:t>
+      </w:r>
+      <w:r>
+        <w:rPr>
+          <w:b/>
+          <w:bCs/>
+          <w:color w:val="FF0000"/>
+        </w:rPr>
+        <w:t xml:space="preserve">ANY </w:t>
+      </w:r>
+      <w:r>
+        <w:rPr>
+          <w:b/>
+          <w:bCs/>
+          <w:color w:val="FF0000"/>
+        </w:rPr>
+        <w:t>ROCKET PROPELLED GRENADE THREAT</w:t>
+      </w:r>
+      <w:r>
+        <w:rPr>
+          <w:b/>
+          <w:bCs/>
+        </w:rPr>
+        <w:t>;</w:t>
+      </w:r>
+    </w:p>
+    <w:p>
+      <w:pPr>
+        <w:ind w:left="360"/>
+        <w:jc w:val="both"/>
+        <w:rPr>
+          <w:b/>
+          <w:bCs/>
+        </w:rPr>
+      </w:pPr>
+      <w:r>
+        <w:tab/>
+      </w:r>
+      <w:r>
+        <w:rPr>
+          <w:u w:val="single"/>
+        </w:rPr>
+        <w:t>PREVENTION SECURITY SYSTEM</w:t>
+      </w:r>
+      <w:r>
+        <w:t>:</w:t>
+      </w:r>
+      <w:r>
+        <w:t xml:space="preserve"> </w:t>
+      </w:r>
+      <w:r>
+        <w:rPr>
+          <w:b/>
+          <w:bCs/>
+          <w:color w:val="FF0000"/>
+        </w:rPr>
+        <w:t xml:space="preserve">ANY </w:t>
+      </w:r>
+      <w:r>
+        <w:rPr>
+          <w:b/>
+          <w:bCs/>
+          <w:color w:val="FF0000"/>
+        </w:rPr>
+        <w:t>RUSSIA – FSB THREAT</w:t>
+      </w:r>
+      <w:r>
+        <w:rPr>
+          <w:b/>
+          <w:bCs/>
+        </w:rPr>
+        <w:t>;</w:t>
+      </w:r>
+    </w:p>
+    <w:p>
+      <w:pPr>
+        <w:ind w:left="360"/>
+        <w:jc w:val="both"/>
+        <w:rPr>
+          <w:b/>
+          <w:bCs/>
+        </w:rPr>
+      </w:pPr>
+      <w:r>
+        <w:tab/>
+      </w:r>
+      <w:r>
+        <w:rPr>
+          <w:u w:val="single"/>
+        </w:rPr>
+        <w:t>PREVENTION SECURITY SYSTEM</w:t>
+      </w:r>
+      <w:r>
+        <w:t>:</w:t>
+      </w:r>
+      <w:r>
+        <w:t xml:space="preserve"> </w:t>
+      </w:r>
+      <w:r>
+        <w:rPr>
+          <w:b/>
+          <w:bCs/>
+          <w:color w:val="FF0000"/>
+        </w:rPr>
+        <w:t xml:space="preserve">ANY </w:t>
+      </w:r>
+      <w:r>
+        <w:rPr>
+          <w:b/>
+          <w:bCs/>
+          <w:color w:val="FF0000"/>
+        </w:rPr>
+        <w:t>RUSSIA – GRU THREAT</w:t>
+      </w:r>
+      <w:r>
+        <w:rPr>
+          <w:b/>
+          <w:bCs/>
+        </w:rPr>
+        <w:t>;</w:t>
+      </w:r>
+    </w:p>
+    <w:p>
+      <w:pPr>
+        <w:ind w:left="360"/>
+        <w:jc w:val="both"/>
+        <w:rPr>
+          <w:b/>
+          <w:bCs/>
+        </w:rPr>
+      </w:pPr>
+      <w:r>
+        <w:tab/>
+      </w:r>
+      <w:r>
+        <w:rPr>
+          <w:u w:val="single"/>
+        </w:rPr>
+        <w:t>PREVENTION SECURITY SYSTEM</w:t>
+      </w:r>
+      <w:r>
+        <w:t>:</w:t>
+      </w:r>
+      <w:r>
+        <w:t xml:space="preserve"> </w:t>
+      </w:r>
+      <w:r>
+        <w:rPr>
+          <w:b/>
+          <w:bCs/>
+          <w:color w:val="FF0000"/>
+        </w:rPr>
+        <w:t xml:space="preserve">ANY </w:t>
+      </w:r>
+      <w:r>
+        <w:rPr>
+          <w:b/>
+          <w:bCs/>
+          <w:color w:val="FF0000"/>
+        </w:rPr>
+        <w:t>RUSSIA – SVR THREAT</w:t>
+      </w:r>
+      <w:r>
+        <w:rPr>
+          <w:b/>
+          <w:bCs/>
+        </w:rPr>
+        <w:t>;</w:t>
+      </w:r>
+    </w:p>
+    <w:p>
+      <w:pPr>
+        <w:ind w:left="360"/>
+        <w:jc w:val="both"/>
+        <w:rPr>
+          <w:b/>
+          <w:bCs/>
+        </w:rPr>
+      </w:pPr>
+      <w:r>
+        <w:tab/>
+      </w:r>
+      <w:r>
+        <w:rPr>
+          <w:u w:val="single"/>
+        </w:rPr>
+        <w:t>PREVENTION SECURITY SYSTEM</w:t>
+      </w:r>
+      <w:r>
+        <w:t>:</w:t>
+      </w:r>
+      <w:r>
+        <w:t xml:space="preserve"> </w:t>
+      </w:r>
+      <w:r>
+        <w:rPr>
+          <w:b/>
+          <w:bCs/>
+          <w:color w:val="FF0000"/>
+        </w:rPr>
+        <w:t xml:space="preserve">ANY </w:t>
+      </w:r>
+      <w:r>
+        <w:rPr>
+          <w:b/>
+          <w:bCs/>
+          <w:color w:val="FF0000"/>
+        </w:rPr>
+        <w:t>RUSSIAN MILITARY THREAT</w:t>
+      </w:r>
+      <w:r>
+        <w:rPr>
+          <w:b/>
+          <w:bCs/>
+        </w:rPr>
+        <w:t>;</w:t>
+      </w:r>
+    </w:p>
+    <w:p>
+      <w:pPr>
+        <w:ind w:left="360"/>
+        <w:jc w:val="both"/>
+        <w:rPr>
+          <w:b/>
+          <w:bCs/>
+        </w:rPr>
+      </w:pPr>
+      <w:r>
+        <w:tab/>
+      </w:r>
+      <w:r>
+        <w:rPr>
+          <w:u w:val="single"/>
+        </w:rPr>
+        <w:t>PREVENTION SECURITY SYSTEM</w:t>
+      </w:r>
+      <w:r>
+        <w:t>:</w:t>
+      </w:r>
+      <w:r>
+        <w:t xml:space="preserve"> </w:t>
+      </w:r>
+      <w:r>
+        <w:rPr>
+          <w:b/>
+          <w:bCs/>
+          <w:color w:val="FF0000"/>
+        </w:rPr>
+        <w:t xml:space="preserve">ANY </w:t>
+      </w:r>
+      <w:r>
+        <w:rPr>
+          <w:b/>
+          <w:bCs/>
+          <w:color w:val="FF0000"/>
+        </w:rPr>
+        <w:t>RUSSIAN STATE SECURITY THREAT</w:t>
+      </w:r>
+      <w:r>
+        <w:rPr>
+          <w:b/>
+          <w:bCs/>
+        </w:rPr>
+        <w:t>;</w:t>
+      </w:r>
+    </w:p>
+    <w:p>
+      <w:pPr>
+        <w:ind w:left="360"/>
+        <w:jc w:val="both"/>
+        <w:rPr>
+          <w:b/>
+          <w:bCs/>
+        </w:rPr>
+      </w:pPr>
+      <w:r>
+        <w:tab/>
+      </w:r>
+      <w:r>
+        <w:rPr>
+          <w:u w:val="single"/>
+        </w:rPr>
+        <w:t>PREVENTION SECURITY SYSTEM</w:t>
+      </w:r>
+      <w:r>
+        <w:t>:</w:t>
+      </w:r>
+      <w:r>
+        <w:t xml:space="preserve"> </w:t>
+      </w:r>
+      <w:r>
+        <w:rPr>
+          <w:b/>
+          <w:bCs/>
+          <w:color w:val="FF0000"/>
+        </w:rPr>
+        <w:t xml:space="preserve">ANY </w:t>
+      </w:r>
+      <w:r>
+        <w:rPr>
+          <w:b/>
+          <w:bCs/>
+          <w:color w:val="FF0000"/>
+        </w:rPr>
+        <w:t>RUSSIAN THREAT</w:t>
+      </w:r>
+      <w:r>
+        <w:rPr>
+          <w:b/>
+          <w:bCs/>
+        </w:rPr>
+        <w:t>;</w:t>
+      </w:r>
+    </w:p>
+    <w:p>
+      <w:pPr>
+        <w:ind w:left="360"/>
+        <w:jc w:val="both"/>
+        <w:rPr>
+          <w:b/>
+          <w:bCs/>
+        </w:rPr>
+      </w:pPr>
+      <w:r>
+        <w:tab/>
+      </w:r>
+      <w:r>
+        <w:rPr>
+          <w:u w:val="single"/>
+        </w:rPr>
+        <w:t>PREVENTION SECURITY SYSTEM</w:t>
+      </w:r>
+      <w:r>
+        <w:t>:</w:t>
+      </w:r>
+      <w:r>
+        <w:t xml:space="preserve"> </w:t>
+      </w:r>
+      <w:r>
+        <w:rPr>
+          <w:b/>
+          <w:bCs/>
+          <w:color w:val="FF0000"/>
+        </w:rPr>
+        <w:t xml:space="preserve">ANY </w:t>
+      </w:r>
+      <w:r>
+        <w:rPr>
+          <w:b/>
+          <w:bCs/>
+          <w:color w:val="FF0000"/>
+        </w:rPr>
+        <w:t>SECRET SERVICE THREAT</w:t>
+      </w:r>
+      <w:r>
+        <w:rPr>
+          <w:b/>
+          <w:bCs/>
+        </w:rPr>
+        <w:t>;</w:t>
+      </w:r>
+    </w:p>
+    <w:p>
+      <w:pPr>
+        <w:ind w:left="360"/>
+        <w:jc w:val="both"/>
+        <w:rPr>
+          <w:b/>
+          <w:bCs/>
+        </w:rPr>
+      </w:pPr>
+      <w:r>
+        <w:tab/>
+      </w:r>
+      <w:r>
+        <w:rPr>
+          <w:u w:val="single"/>
+        </w:rPr>
+        <w:t>PREVENTION SECURITY SYSTEM</w:t>
+      </w:r>
+      <w:r>
+        <w:t>:</w:t>
+      </w:r>
+      <w:r>
+        <w:t xml:space="preserve"> </w:t>
+      </w:r>
+      <w:r>
+        <w:rPr>
+          <w:b/>
+          <w:bCs/>
+          <w:color w:val="FF0000"/>
+        </w:rPr>
+        <w:t xml:space="preserve">ANY </w:t>
+      </w:r>
+      <w:r>
+        <w:rPr>
+          <w:b/>
+          <w:bCs/>
+          <w:color w:val="FF0000"/>
+        </w:rPr>
+        <w:t>SEXUAL EXTORTION THREAT</w:t>
+      </w:r>
+      <w:r>
+        <w:rPr>
+          <w:b/>
+          <w:bCs/>
+        </w:rPr>
+        <w:t>;</w:t>
+      </w:r>
+    </w:p>
+    <w:p>
+      <w:pPr>
+        <w:ind w:left="360"/>
+        <w:jc w:val="both"/>
+        <w:rPr>
+          <w:b/>
+          <w:bCs/>
+        </w:rPr>
+      </w:pPr>
+      <w:r>
         <w:lastRenderedPageBreak/>
         <w:tab/>
       </w:r>
@@ -4694,1030 +5767,6 @@
           <w:bCs/>
           <w:color w:val="FF0000"/>
         </w:rPr>
-        <w:t>PATRICK THREAT</w:t>
-      </w:r>
-      <w:r>
-        <w:rPr>
-          <w:b/>
-          <w:bCs/>
-        </w:rPr>
-        <w:t>;</w:t>
-      </w:r>
-    </w:p>
-    <w:p>
-      <w:pPr>
-        <w:ind w:left="360"/>
-        <w:jc w:val="both"/>
-        <w:rPr>
-          <w:b/>
-          <w:bCs/>
-        </w:rPr>
-      </w:pPr>
-      <w:r>
-        <w:tab/>
-      </w:r>
-      <w:r>
-        <w:rPr>
-          <w:u w:val="single"/>
-        </w:rPr>
-        <w:t>PREVENTION SECURITY SYSTEM</w:t>
-      </w:r>
-      <w:r>
-        <w:t>:</w:t>
-      </w:r>
-      <w:r>
-        <w:t xml:space="preserve"> </w:t>
-      </w:r>
-      <w:r>
-        <w:rPr>
-          <w:b/>
-          <w:bCs/>
-          <w:color w:val="FF0000"/>
-        </w:rPr>
-        <w:t xml:space="preserve">ANY </w:t>
-      </w:r>
-      <w:r>
-        <w:rPr>
-          <w:b/>
-          <w:bCs/>
-          <w:color w:val="FF0000"/>
-        </w:rPr>
-        <w:t>PENTAGON THREAT</w:t>
-      </w:r>
-      <w:r>
-        <w:rPr>
-          <w:b/>
-          <w:bCs/>
-        </w:rPr>
-        <w:t>;</w:t>
-      </w:r>
-    </w:p>
-    <w:p>
-      <w:pPr>
-        <w:ind w:left="360"/>
-        <w:jc w:val="both"/>
-        <w:rPr>
-          <w:b/>
-          <w:bCs/>
-        </w:rPr>
-      </w:pPr>
-      <w:r>
-        <w:tab/>
-      </w:r>
-      <w:r>
-        <w:rPr>
-          <w:u w:val="single"/>
-        </w:rPr>
-        <w:t>PREVENTION SECURITY SYSTEM</w:t>
-      </w:r>
-      <w:r>
-        <w:t>:</w:t>
-      </w:r>
-      <w:r>
-        <w:t xml:space="preserve"> </w:t>
-      </w:r>
-      <w:r>
-        <w:rPr>
-          <w:b/>
-          <w:bCs/>
-          <w:color w:val="FF0000"/>
-        </w:rPr>
-        <w:t xml:space="preserve">ANY </w:t>
-      </w:r>
-      <w:r>
-        <w:rPr>
-          <w:b/>
-          <w:bCs/>
-          <w:color w:val="FF0000"/>
-        </w:rPr>
-        <w:t>PERSONAL EXTORTION THREAT</w:t>
-      </w:r>
-      <w:r>
-        <w:rPr>
-          <w:b/>
-          <w:bCs/>
-        </w:rPr>
-        <w:t>;</w:t>
-      </w:r>
-    </w:p>
-    <w:p>
-      <w:pPr>
-        <w:ind w:left="360"/>
-        <w:jc w:val="both"/>
-        <w:rPr>
-          <w:b/>
-          <w:bCs/>
-        </w:rPr>
-      </w:pPr>
-      <w:r>
-        <w:tab/>
-      </w:r>
-      <w:r>
-        <w:rPr>
-          <w:u w:val="single"/>
-        </w:rPr>
-        <w:t>PREVENTION SECURITY SYSTEM</w:t>
-      </w:r>
-      <w:r>
-        <w:t>:</w:t>
-      </w:r>
-      <w:r>
-        <w:t xml:space="preserve"> </w:t>
-      </w:r>
-      <w:r>
-        <w:rPr>
-          <w:b/>
-          <w:bCs/>
-          <w:color w:val="FF0000"/>
-        </w:rPr>
-        <w:t xml:space="preserve">ANY </w:t>
-      </w:r>
-      <w:r>
-        <w:rPr>
-          <w:b/>
-          <w:bCs/>
-          <w:color w:val="FF0000"/>
-        </w:rPr>
-        <w:t>PHYSICAL THREAT</w:t>
-      </w:r>
-      <w:r>
-        <w:rPr>
-          <w:b/>
-          <w:bCs/>
-        </w:rPr>
-        <w:t>;</w:t>
-      </w:r>
-    </w:p>
-    <w:p>
-      <w:pPr>
-        <w:ind w:left="360"/>
-        <w:jc w:val="both"/>
-        <w:rPr>
-          <w:b/>
-          <w:bCs/>
-        </w:rPr>
-      </w:pPr>
-      <w:r>
-        <w:tab/>
-      </w:r>
-      <w:r>
-        <w:rPr>
-          <w:u w:val="single"/>
-        </w:rPr>
-        <w:t>PREVENTION SECURITY SYSTEM</w:t>
-      </w:r>
-      <w:r>
-        <w:t>:</w:t>
-      </w:r>
-      <w:r>
-        <w:t xml:space="preserve"> </w:t>
-      </w:r>
-      <w:r>
-        <w:rPr>
-          <w:b/>
-          <w:bCs/>
-          <w:color w:val="FF0000"/>
-        </w:rPr>
-        <w:t xml:space="preserve">ANY </w:t>
-      </w:r>
-      <w:r>
-        <w:rPr>
-          <w:b/>
-          <w:bCs/>
-          <w:color w:val="FF0000"/>
-        </w:rPr>
-        <w:t>PLASTIC BAG THREAT</w:t>
-      </w:r>
-      <w:r>
-        <w:rPr>
-          <w:b/>
-          <w:bCs/>
-        </w:rPr>
-        <w:t>;</w:t>
-      </w:r>
-    </w:p>
-    <w:p>
-      <w:pPr>
-        <w:ind w:left="360"/>
-        <w:jc w:val="both"/>
-        <w:rPr>
-          <w:b/>
-          <w:bCs/>
-        </w:rPr>
-      </w:pPr>
-      <w:r>
-        <w:tab/>
-      </w:r>
-      <w:r>
-        <w:rPr>
-          <w:u w:val="single"/>
-        </w:rPr>
-        <w:t>PREVENTION SECURITY SYSTEM</w:t>
-      </w:r>
-      <w:r>
-        <w:t>:</w:t>
-      </w:r>
-      <w:r>
-        <w:t xml:space="preserve"> </w:t>
-      </w:r>
-      <w:r>
-        <w:rPr>
-          <w:b/>
-          <w:bCs/>
-          <w:color w:val="FF0000"/>
-        </w:rPr>
-        <w:t xml:space="preserve">ANY </w:t>
-      </w:r>
-      <w:r>
-        <w:rPr>
-          <w:b/>
-          <w:bCs/>
-          <w:color w:val="FF0000"/>
-        </w:rPr>
-        <w:t>POISON THREAT</w:t>
-      </w:r>
-      <w:r>
-        <w:rPr>
-          <w:b/>
-          <w:bCs/>
-        </w:rPr>
-        <w:t>;</w:t>
-      </w:r>
-    </w:p>
-    <w:p>
-      <w:pPr>
-        <w:ind w:left="360"/>
-        <w:jc w:val="both"/>
-        <w:rPr>
-          <w:b/>
-          <w:bCs/>
-        </w:rPr>
-      </w:pPr>
-      <w:r>
-        <w:tab/>
-      </w:r>
-      <w:r>
-        <w:rPr>
-          <w:u w:val="single"/>
-        </w:rPr>
-        <w:t>PREVENTION SECURITY SYSTEM</w:t>
-      </w:r>
-      <w:r>
-        <w:t>:</w:t>
-      </w:r>
-      <w:r>
-        <w:t xml:space="preserve"> </w:t>
-      </w:r>
-      <w:r>
-        <w:rPr>
-          <w:b/>
-          <w:bCs/>
-          <w:color w:val="FF0000"/>
-        </w:rPr>
-        <w:t xml:space="preserve">ANY </w:t>
-      </w:r>
-      <w:r>
-        <w:rPr>
-          <w:b/>
-          <w:bCs/>
-          <w:color w:val="FF0000"/>
-        </w:rPr>
-        <w:t>POLICE THREAT</w:t>
-      </w:r>
-      <w:r>
-        <w:rPr>
-          <w:b/>
-          <w:bCs/>
-        </w:rPr>
-        <w:t>;</w:t>
-      </w:r>
-    </w:p>
-    <w:p>
-      <w:pPr>
-        <w:ind w:left="360"/>
-        <w:jc w:val="both"/>
-        <w:rPr>
-          <w:b/>
-          <w:bCs/>
-        </w:rPr>
-      </w:pPr>
-      <w:r>
-        <w:tab/>
-      </w:r>
-      <w:r>
-        <w:rPr>
-          <w:u w:val="single"/>
-        </w:rPr>
-        <w:t>PREVENTION SECURITY SYSTEM</w:t>
-      </w:r>
-      <w:r>
-        <w:t>:</w:t>
-      </w:r>
-      <w:r>
-        <w:t xml:space="preserve"> </w:t>
-      </w:r>
-      <w:r>
-        <w:rPr>
-          <w:b/>
-          <w:bCs/>
-          <w:color w:val="FF0000"/>
-        </w:rPr>
-        <w:t xml:space="preserve">ANY </w:t>
-      </w:r>
-      <w:r>
-        <w:rPr>
-          <w:b/>
-          <w:bCs/>
-          <w:color w:val="FF0000"/>
-        </w:rPr>
-        <w:t>PORTRAIT THREAT</w:t>
-      </w:r>
-      <w:r>
-        <w:rPr>
-          <w:b/>
-          <w:bCs/>
-        </w:rPr>
-        <w:t>;</w:t>
-      </w:r>
-    </w:p>
-    <w:p>
-      <w:pPr>
-        <w:ind w:left="360"/>
-        <w:jc w:val="both"/>
-        <w:rPr>
-          <w:b/>
-          <w:bCs/>
-        </w:rPr>
-      </w:pPr>
-      <w:r>
-        <w:tab/>
-      </w:r>
-      <w:r>
-        <w:rPr>
-          <w:u w:val="single"/>
-        </w:rPr>
-        <w:t>PREVENTION SECURITY SYSTEM</w:t>
-      </w:r>
-      <w:r>
-        <w:t>:</w:t>
-      </w:r>
-      <w:r>
-        <w:t xml:space="preserve"> </w:t>
-      </w:r>
-      <w:r>
-        <w:rPr>
-          <w:b/>
-          <w:bCs/>
-          <w:color w:val="FF0000"/>
-        </w:rPr>
-        <w:t xml:space="preserve">ANY </w:t>
-      </w:r>
-      <w:r>
-        <w:rPr>
-          <w:b/>
-          <w:bCs/>
-          <w:color w:val="FF0000"/>
-        </w:rPr>
-        <w:t>PRESIDENTIAL THREAT</w:t>
-      </w:r>
-      <w:r>
-        <w:rPr>
-          <w:b/>
-          <w:bCs/>
-        </w:rPr>
-        <w:t>;</w:t>
-      </w:r>
-    </w:p>
-    <w:p>
-      <w:pPr>
-        <w:ind w:left="360"/>
-        <w:jc w:val="both"/>
-        <w:rPr>
-          <w:b/>
-          <w:bCs/>
-        </w:rPr>
-      </w:pPr>
-      <w:r>
-        <w:tab/>
-      </w:r>
-      <w:r>
-        <w:rPr>
-          <w:u w:val="single"/>
-        </w:rPr>
-        <w:t>PREVENTION SECURITY SYSTEM</w:t>
-      </w:r>
-      <w:r>
-        <w:t>:</w:t>
-      </w:r>
-      <w:r>
-        <w:t xml:space="preserve"> </w:t>
-      </w:r>
-      <w:r>
-        <w:rPr>
-          <w:b/>
-          <w:bCs/>
-          <w:color w:val="FF0000"/>
-        </w:rPr>
-        <w:t xml:space="preserve">ANY </w:t>
-      </w:r>
-      <w:r>
-        <w:rPr>
-          <w:b/>
-          <w:bCs/>
-          <w:color w:val="FF0000"/>
-        </w:rPr>
-        <w:t>PROFESSIONAL EXTORTION THREAT</w:t>
-      </w:r>
-      <w:r>
-        <w:rPr>
-          <w:b/>
-          <w:bCs/>
-        </w:rPr>
-        <w:t>;</w:t>
-      </w:r>
-    </w:p>
-    <w:p>
-      <w:pPr>
-        <w:ind w:left="360"/>
-        <w:jc w:val="both"/>
-        <w:rPr>
-          <w:b/>
-          <w:bCs/>
-        </w:rPr>
-      </w:pPr>
-      <w:r>
-        <w:tab/>
-      </w:r>
-      <w:r>
-        <w:rPr>
-          <w:u w:val="single"/>
-        </w:rPr>
-        <w:t>PREVENTION SECURITY SYSTEM</w:t>
-      </w:r>
-      <w:r>
-        <w:t>:</w:t>
-      </w:r>
-      <w:r>
-        <w:t xml:space="preserve"> </w:t>
-      </w:r>
-      <w:r>
-        <w:rPr>
-          <w:b/>
-          <w:bCs/>
-          <w:color w:val="FF0000"/>
-        </w:rPr>
-        <w:t xml:space="preserve">ANY </w:t>
-      </w:r>
-      <w:r>
-        <w:rPr>
-          <w:b/>
-          <w:bCs/>
-          <w:color w:val="FF0000"/>
-        </w:rPr>
-        <w:t>PRO</w:t>
-      </w:r>
-      <w:r>
-        <w:rPr>
-          <w:b/>
-          <w:bCs/>
-          <w:color w:val="FF0000"/>
-        </w:rPr>
-        <w:t>VISIONAL</w:t>
-      </w:r>
-      <w:r>
-        <w:rPr>
-          <w:b/>
-          <w:bCs/>
-          <w:color w:val="FF0000"/>
-        </w:rPr>
-        <w:t xml:space="preserve"> THREAT</w:t>
-      </w:r>
-      <w:r>
-        <w:rPr>
-          <w:b/>
-          <w:bCs/>
-        </w:rPr>
-        <w:t>;</w:t>
-      </w:r>
-    </w:p>
-    <w:p>
-      <w:pPr>
-        <w:ind w:left="360"/>
-        <w:jc w:val="both"/>
-        <w:rPr>
-          <w:b/>
-          <w:bCs/>
-        </w:rPr>
-      </w:pPr>
-      <w:r>
-        <w:tab/>
-      </w:r>
-      <w:r>
-        <w:rPr>
-          <w:u w:val="single"/>
-        </w:rPr>
-        <w:t>PREVENTION SECURITY SYSTEM</w:t>
-      </w:r>
-      <w:r>
-        <w:t>:</w:t>
-      </w:r>
-      <w:r>
-        <w:t xml:space="preserve"> </w:t>
-      </w:r>
-      <w:r>
-        <w:rPr>
-          <w:b/>
-          <w:bCs/>
-          <w:color w:val="FF0000"/>
-        </w:rPr>
-        <w:t xml:space="preserve">ANY </w:t>
-      </w:r>
-      <w:r>
-        <w:rPr>
-          <w:b/>
-          <w:bCs/>
-          <w:color w:val="FF0000"/>
-        </w:rPr>
-        <w:t>PUBLIC NUDITY EXPOSURE THREAT</w:t>
-      </w:r>
-      <w:r>
-        <w:rPr>
-          <w:b/>
-          <w:bCs/>
-        </w:rPr>
-        <w:t>;</w:t>
-      </w:r>
-    </w:p>
-    <w:p>
-      <w:pPr>
-        <w:ind w:left="360"/>
-        <w:jc w:val="both"/>
-        <w:rPr>
-          <w:b/>
-          <w:bCs/>
-        </w:rPr>
-      </w:pPr>
-      <w:r>
-        <w:tab/>
-      </w:r>
-      <w:r>
-        <w:rPr>
-          <w:u w:val="single"/>
-        </w:rPr>
-        <w:t>PREVENTION SECURITY SYSTEM</w:t>
-      </w:r>
-      <w:r>
-        <w:t>:</w:t>
-      </w:r>
-      <w:r>
-        <w:t xml:space="preserve"> </w:t>
-      </w:r>
-      <w:r>
-        <w:rPr>
-          <w:b/>
-          <w:bCs/>
-          <w:color w:val="FF0000"/>
-        </w:rPr>
-        <w:t xml:space="preserve">ANY </w:t>
-      </w:r>
-      <w:r>
-        <w:rPr>
-          <w:b/>
-          <w:bCs/>
-          <w:color w:val="FF0000"/>
-        </w:rPr>
-        <w:t>ROCKET PROPELLED GRENADE THREAT</w:t>
-      </w:r>
-      <w:r>
-        <w:rPr>
-          <w:b/>
-          <w:bCs/>
-        </w:rPr>
-        <w:t>;</w:t>
-      </w:r>
-    </w:p>
-    <w:p>
-      <w:pPr>
-        <w:ind w:left="360"/>
-        <w:jc w:val="both"/>
-        <w:rPr>
-          <w:b/>
-          <w:bCs/>
-        </w:rPr>
-      </w:pPr>
-      <w:r>
-        <w:tab/>
-      </w:r>
-      <w:r>
-        <w:rPr>
-          <w:u w:val="single"/>
-        </w:rPr>
-        <w:t>PREVENTION SECURITY SYSTEM</w:t>
-      </w:r>
-      <w:r>
-        <w:t>:</w:t>
-      </w:r>
-      <w:r>
-        <w:t xml:space="preserve"> </w:t>
-      </w:r>
-      <w:r>
-        <w:rPr>
-          <w:b/>
-          <w:bCs/>
-          <w:color w:val="FF0000"/>
-        </w:rPr>
-        <w:t xml:space="preserve">ANY </w:t>
-      </w:r>
-      <w:r>
-        <w:rPr>
-          <w:b/>
-          <w:bCs/>
-          <w:color w:val="FF0000"/>
-        </w:rPr>
-        <w:t>RUSSIA – FSB THREAT</w:t>
-      </w:r>
-      <w:r>
-        <w:rPr>
-          <w:b/>
-          <w:bCs/>
-        </w:rPr>
-        <w:t>;</w:t>
-      </w:r>
-    </w:p>
-    <w:p>
-      <w:pPr>
-        <w:ind w:left="360"/>
-        <w:jc w:val="both"/>
-        <w:rPr>
-          <w:b/>
-          <w:bCs/>
-        </w:rPr>
-      </w:pPr>
-      <w:r>
-        <w:tab/>
-      </w:r>
-      <w:r>
-        <w:rPr>
-          <w:u w:val="single"/>
-        </w:rPr>
-        <w:t>PREVENTION SECURITY SYSTEM</w:t>
-      </w:r>
-      <w:r>
-        <w:t>:</w:t>
-      </w:r>
-      <w:r>
-        <w:t xml:space="preserve"> </w:t>
-      </w:r>
-      <w:r>
-        <w:rPr>
-          <w:b/>
-          <w:bCs/>
-          <w:color w:val="FF0000"/>
-        </w:rPr>
-        <w:t xml:space="preserve">ANY </w:t>
-      </w:r>
-      <w:r>
-        <w:rPr>
-          <w:b/>
-          <w:bCs/>
-          <w:color w:val="FF0000"/>
-        </w:rPr>
-        <w:t>RUSSIA – GRU THREAT</w:t>
-      </w:r>
-      <w:r>
-        <w:rPr>
-          <w:b/>
-          <w:bCs/>
-        </w:rPr>
-        <w:t>;</w:t>
-      </w:r>
-    </w:p>
-    <w:p>
-      <w:pPr>
-        <w:ind w:left="360"/>
-        <w:jc w:val="both"/>
-        <w:rPr>
-          <w:b/>
-          <w:bCs/>
-        </w:rPr>
-      </w:pPr>
-      <w:r>
-        <w:tab/>
-      </w:r>
-      <w:r>
-        <w:rPr>
-          <w:u w:val="single"/>
-        </w:rPr>
-        <w:t>PREVENTION SECURITY SYSTEM</w:t>
-      </w:r>
-      <w:r>
-        <w:t>:</w:t>
-      </w:r>
-      <w:r>
-        <w:t xml:space="preserve"> </w:t>
-      </w:r>
-      <w:r>
-        <w:rPr>
-          <w:b/>
-          <w:bCs/>
-          <w:color w:val="FF0000"/>
-        </w:rPr>
-        <w:t xml:space="preserve">ANY </w:t>
-      </w:r>
-      <w:r>
-        <w:rPr>
-          <w:b/>
-          <w:bCs/>
-          <w:color w:val="FF0000"/>
-        </w:rPr>
-        <w:t>RUSSIA – SVR THREAT</w:t>
-      </w:r>
-      <w:r>
-        <w:rPr>
-          <w:b/>
-          <w:bCs/>
-        </w:rPr>
-        <w:t>;</w:t>
-      </w:r>
-    </w:p>
-    <w:p>
-      <w:pPr>
-        <w:ind w:left="360"/>
-        <w:jc w:val="both"/>
-        <w:rPr>
-          <w:b/>
-          <w:bCs/>
-        </w:rPr>
-      </w:pPr>
-      <w:r>
-        <w:tab/>
-      </w:r>
-      <w:r>
-        <w:rPr>
-          <w:u w:val="single"/>
-        </w:rPr>
-        <w:t>PREVENTION SECURITY SYSTEM</w:t>
-      </w:r>
-      <w:r>
-        <w:t>:</w:t>
-      </w:r>
-      <w:r>
-        <w:t xml:space="preserve"> </w:t>
-      </w:r>
-      <w:r>
-        <w:rPr>
-          <w:b/>
-          <w:bCs/>
-          <w:color w:val="FF0000"/>
-        </w:rPr>
-        <w:t xml:space="preserve">ANY </w:t>
-      </w:r>
-      <w:r>
-        <w:rPr>
-          <w:b/>
-          <w:bCs/>
-          <w:color w:val="FF0000"/>
-        </w:rPr>
-        <w:t>RUSSIAN MILITARY THREAT</w:t>
-      </w:r>
-      <w:r>
-        <w:rPr>
-          <w:b/>
-          <w:bCs/>
-        </w:rPr>
-        <w:t>;</w:t>
-      </w:r>
-    </w:p>
-    <w:p>
-      <w:pPr>
-        <w:ind w:left="360"/>
-        <w:jc w:val="both"/>
-        <w:rPr>
-          <w:b/>
-          <w:bCs/>
-        </w:rPr>
-      </w:pPr>
-      <w:r>
-        <w:tab/>
-      </w:r>
-      <w:r>
-        <w:rPr>
-          <w:u w:val="single"/>
-        </w:rPr>
-        <w:t>PREVENTION SECURITY SYSTEM</w:t>
-      </w:r>
-      <w:r>
-        <w:t>:</w:t>
-      </w:r>
-      <w:r>
-        <w:t xml:space="preserve"> </w:t>
-      </w:r>
-      <w:r>
-        <w:rPr>
-          <w:b/>
-          <w:bCs/>
-          <w:color w:val="FF0000"/>
-        </w:rPr>
-        <w:t xml:space="preserve">ANY </w:t>
-      </w:r>
-      <w:r>
-        <w:rPr>
-          <w:b/>
-          <w:bCs/>
-          <w:color w:val="FF0000"/>
-        </w:rPr>
-        <w:t>RUSSIAN STATE SECURITY THREAT</w:t>
-      </w:r>
-      <w:r>
-        <w:rPr>
-          <w:b/>
-          <w:bCs/>
-        </w:rPr>
-        <w:t>;</w:t>
-      </w:r>
-    </w:p>
-    <w:p>
-      <w:pPr>
-        <w:ind w:left="360"/>
-        <w:jc w:val="both"/>
-        <w:rPr>
-          <w:b/>
-          <w:bCs/>
-        </w:rPr>
-      </w:pPr>
-      <w:r>
-        <w:tab/>
-      </w:r>
-      <w:r>
-        <w:rPr>
-          <w:u w:val="single"/>
-        </w:rPr>
-        <w:t>PREVENTION SECURITY SYSTEM</w:t>
-      </w:r>
-      <w:r>
-        <w:t>:</w:t>
-      </w:r>
-      <w:r>
-        <w:t xml:space="preserve"> </w:t>
-      </w:r>
-      <w:r>
-        <w:rPr>
-          <w:b/>
-          <w:bCs/>
-          <w:color w:val="FF0000"/>
-        </w:rPr>
-        <w:t xml:space="preserve">ANY </w:t>
-      </w:r>
-      <w:r>
-        <w:rPr>
-          <w:b/>
-          <w:bCs/>
-          <w:color w:val="FF0000"/>
-        </w:rPr>
-        <w:t>RUSSIAN THREAT</w:t>
-      </w:r>
-      <w:r>
-        <w:rPr>
-          <w:b/>
-          <w:bCs/>
-        </w:rPr>
-        <w:t>;</w:t>
-      </w:r>
-    </w:p>
-    <w:p>
-      <w:pPr>
-        <w:ind w:left="360"/>
-        <w:jc w:val="both"/>
-        <w:rPr>
-          <w:b/>
-          <w:bCs/>
-        </w:rPr>
-      </w:pPr>
-      <w:r>
-        <w:tab/>
-      </w:r>
-      <w:r>
-        <w:rPr>
-          <w:u w:val="single"/>
-        </w:rPr>
-        <w:t>PREVENTION SECURITY SYSTEM</w:t>
-      </w:r>
-      <w:r>
-        <w:t>:</w:t>
-      </w:r>
-      <w:r>
-        <w:t xml:space="preserve"> </w:t>
-      </w:r>
-      <w:r>
-        <w:rPr>
-          <w:b/>
-          <w:bCs/>
-          <w:color w:val="FF0000"/>
-        </w:rPr>
-        <w:t xml:space="preserve">ANY </w:t>
-      </w:r>
-      <w:r>
-        <w:rPr>
-          <w:b/>
-          <w:bCs/>
-          <w:color w:val="FF0000"/>
-        </w:rPr>
-        <w:t>SECRET SERVICE THREAT</w:t>
-      </w:r>
-      <w:r>
-        <w:rPr>
-          <w:b/>
-          <w:bCs/>
-        </w:rPr>
-        <w:t>;</w:t>
-      </w:r>
-    </w:p>
-    <w:p>
-      <w:pPr>
-        <w:ind w:left="360"/>
-        <w:jc w:val="both"/>
-        <w:rPr>
-          <w:b/>
-          <w:bCs/>
-        </w:rPr>
-      </w:pPr>
-      <w:r>
-        <w:tab/>
-      </w:r>
-      <w:r>
-        <w:rPr>
-          <w:u w:val="single"/>
-        </w:rPr>
-        <w:t>PREVENTION SECURITY SYSTEM</w:t>
-      </w:r>
-      <w:r>
-        <w:t>:</w:t>
-      </w:r>
-      <w:r>
-        <w:t xml:space="preserve"> </w:t>
-      </w:r>
-      <w:r>
-        <w:rPr>
-          <w:b/>
-          <w:bCs/>
-          <w:color w:val="FF0000"/>
-        </w:rPr>
-        <w:t xml:space="preserve">ANY </w:t>
-      </w:r>
-      <w:r>
-        <w:rPr>
-          <w:b/>
-          <w:bCs/>
-          <w:color w:val="FF0000"/>
-        </w:rPr>
-        <w:t>SEXUAL EXTORTION THREAT</w:t>
-      </w:r>
-      <w:r>
-        <w:rPr>
-          <w:b/>
-          <w:bCs/>
-        </w:rPr>
-        <w:t>;</w:t>
-      </w:r>
-    </w:p>
-    <w:p>
-      <w:pPr>
-        <w:ind w:left="360"/>
-        <w:jc w:val="both"/>
-        <w:rPr>
-          <w:b/>
-          <w:bCs/>
-        </w:rPr>
-      </w:pPr>
-      <w:r>
-        <w:tab/>
-      </w:r>
-      <w:r>
-        <w:rPr>
-          <w:u w:val="single"/>
-        </w:rPr>
-        <w:t>PREVENTION SECURITY SYSTEM</w:t>
-      </w:r>
-      <w:r>
-        <w:t>:</w:t>
-      </w:r>
-      <w:r>
-        <w:t xml:space="preserve"> </w:t>
-      </w:r>
-      <w:r>
-        <w:rPr>
-          <w:b/>
-          <w:bCs/>
-          <w:color w:val="FF0000"/>
-        </w:rPr>
-        <w:t xml:space="preserve">ANY </w:t>
-      </w:r>
-      <w:r>
-        <w:rPr>
-          <w:b/>
-          <w:bCs/>
-          <w:color w:val="FF0000"/>
-        </w:rPr>
         <w:t>SEXUAL THREAT</w:t>
       </w:r>
       <w:r>
@@ -5738,6 +5787,1013 @@
         </w:rPr>
       </w:pPr>
       <w:r>
+        <w:tab/>
+      </w:r>
+      <w:r>
+        <w:rPr>
+          <w:u w:val="single"/>
+        </w:rPr>
+        <w:t>PREVENTION SECURITY SYSTEM</w:t>
+      </w:r>
+      <w:r>
+        <w:t>:</w:t>
+      </w:r>
+      <w:r>
+        <w:t xml:space="preserve"> </w:t>
+      </w:r>
+      <w:r>
+        <w:rPr>
+          <w:b/>
+          <w:bCs/>
+          <w:color w:val="FF0000"/>
+        </w:rPr>
+        <w:t xml:space="preserve">ANY </w:t>
+      </w:r>
+      <w:r>
+        <w:rPr>
+          <w:b/>
+          <w:bCs/>
+          <w:color w:val="FF0000"/>
+        </w:rPr>
+        <w:t>SEXUAL TORTURE THREAT</w:t>
+      </w:r>
+      <w:r>
+        <w:rPr>
+          <w:b/>
+          <w:bCs/>
+        </w:rPr>
+        <w:t>;</w:t>
+      </w:r>
+    </w:p>
+    <w:p>
+      <w:pPr>
+        <w:ind w:left="360"/>
+        <w:jc w:val="both"/>
+        <w:rPr>
+          <w:b/>
+          <w:bCs/>
+        </w:rPr>
+      </w:pPr>
+      <w:r>
+        <w:tab/>
+      </w:r>
+      <w:r>
+        <w:rPr>
+          <w:u w:val="single"/>
+        </w:rPr>
+        <w:t>PREVENTION SECURITY SYSTEM</w:t>
+      </w:r>
+      <w:r>
+        <w:t>:</w:t>
+      </w:r>
+      <w:r>
+        <w:t xml:space="preserve"> </w:t>
+      </w:r>
+      <w:r>
+        <w:rPr>
+          <w:b/>
+          <w:bCs/>
+          <w:color w:val="FF0000"/>
+        </w:rPr>
+        <w:t xml:space="preserve">ANY </w:t>
+      </w:r>
+      <w:r>
+        <w:rPr>
+          <w:b/>
+          <w:bCs/>
+          <w:color w:val="FF0000"/>
+        </w:rPr>
+        <w:t>SILENCER THREAT</w:t>
+      </w:r>
+      <w:r>
+        <w:rPr>
+          <w:b/>
+          <w:bCs/>
+        </w:rPr>
+        <w:t>;</w:t>
+      </w:r>
+    </w:p>
+    <w:p>
+      <w:pPr>
+        <w:ind w:left="360"/>
+        <w:jc w:val="both"/>
+        <w:rPr>
+          <w:b/>
+          <w:bCs/>
+        </w:rPr>
+      </w:pPr>
+      <w:r>
+        <w:tab/>
+      </w:r>
+      <w:r>
+        <w:rPr>
+          <w:u w:val="single"/>
+        </w:rPr>
+        <w:t>PREVENTION SECURITY SYSTEM</w:t>
+      </w:r>
+      <w:r>
+        <w:t>:</w:t>
+      </w:r>
+      <w:r>
+        <w:t xml:space="preserve"> </w:t>
+      </w:r>
+      <w:r>
+        <w:rPr>
+          <w:b/>
+          <w:bCs/>
+          <w:color w:val="FF0000"/>
+        </w:rPr>
+        <w:t xml:space="preserve">ANY </w:t>
+      </w:r>
+      <w:r>
+        <w:rPr>
+          <w:b/>
+          <w:bCs/>
+          <w:color w:val="FF0000"/>
+        </w:rPr>
+        <w:t>SKY SPACE THREAT</w:t>
+      </w:r>
+      <w:r>
+        <w:rPr>
+          <w:b/>
+          <w:bCs/>
+        </w:rPr>
+        <w:t>;</w:t>
+      </w:r>
+    </w:p>
+    <w:p>
+      <w:pPr>
+        <w:ind w:left="360"/>
+        <w:jc w:val="both"/>
+        <w:rPr>
+          <w:b/>
+          <w:bCs/>
+        </w:rPr>
+      </w:pPr>
+      <w:r>
+        <w:tab/>
+      </w:r>
+      <w:r>
+        <w:rPr>
+          <w:u w:val="single"/>
+        </w:rPr>
+        <w:t>PREVENTION SECURITY SYSTEM</w:t>
+      </w:r>
+      <w:r>
+        <w:t>:</w:t>
+      </w:r>
+      <w:r>
+        <w:t xml:space="preserve"> </w:t>
+      </w:r>
+      <w:r>
+        <w:rPr>
+          <w:b/>
+          <w:bCs/>
+          <w:color w:val="FF0000"/>
+        </w:rPr>
+        <w:t xml:space="preserve">ANY </w:t>
+      </w:r>
+      <w:r>
+        <w:rPr>
+          <w:b/>
+          <w:bCs/>
+          <w:color w:val="FF0000"/>
+        </w:rPr>
+        <w:t>SKY THREAT</w:t>
+      </w:r>
+      <w:r>
+        <w:rPr>
+          <w:b/>
+          <w:bCs/>
+        </w:rPr>
+        <w:t>;</w:t>
+      </w:r>
+    </w:p>
+    <w:p>
+      <w:pPr>
+        <w:ind w:left="360"/>
+        <w:jc w:val="both"/>
+        <w:rPr>
+          <w:b/>
+          <w:bCs/>
+        </w:rPr>
+      </w:pPr>
+      <w:r>
+        <w:tab/>
+      </w:r>
+      <w:r>
+        <w:rPr>
+          <w:u w:val="single"/>
+        </w:rPr>
+        <w:t>PREVENTION SECURITY SYSTEM</w:t>
+      </w:r>
+      <w:r>
+        <w:t>:</w:t>
+      </w:r>
+      <w:r>
+        <w:t xml:space="preserve"> </w:t>
+      </w:r>
+      <w:r>
+        <w:rPr>
+          <w:b/>
+          <w:bCs/>
+          <w:color w:val="FF0000"/>
+        </w:rPr>
+        <w:t xml:space="preserve">ANY </w:t>
+      </w:r>
+      <w:r>
+        <w:rPr>
+          <w:b/>
+          <w:bCs/>
+          <w:color w:val="FF0000"/>
+        </w:rPr>
+        <w:t>SLING SHOT THREAT</w:t>
+      </w:r>
+      <w:r>
+        <w:rPr>
+          <w:b/>
+          <w:bCs/>
+        </w:rPr>
+        <w:t>;</w:t>
+      </w:r>
+    </w:p>
+    <w:p>
+      <w:pPr>
+        <w:ind w:left="360"/>
+        <w:jc w:val="both"/>
+        <w:rPr>
+          <w:b/>
+          <w:bCs/>
+        </w:rPr>
+      </w:pPr>
+      <w:r>
+        <w:tab/>
+      </w:r>
+      <w:r>
+        <w:rPr>
+          <w:u w:val="single"/>
+        </w:rPr>
+        <w:t>PREVENTION SECURITY SYSTEM</w:t>
+      </w:r>
+      <w:r>
+        <w:t>:</w:t>
+      </w:r>
+      <w:r>
+        <w:t xml:space="preserve"> </w:t>
+      </w:r>
+      <w:r>
+        <w:rPr>
+          <w:b/>
+          <w:bCs/>
+          <w:color w:val="FF0000"/>
+        </w:rPr>
+        <w:t xml:space="preserve">ANY </w:t>
+      </w:r>
+      <w:proofErr w:type="gramStart"/>
+      <w:r>
+        <w:rPr>
+          <w:b/>
+          <w:bCs/>
+          <w:color w:val="FF0000"/>
+        </w:rPr>
+        <w:t>SOCIAL MEDIA THREAT</w:t>
+      </w:r>
+      <w:proofErr w:type="gramEnd"/>
+      <w:r>
+        <w:rPr>
+          <w:b/>
+          <w:bCs/>
+        </w:rPr>
+        <w:t>;</w:t>
+      </w:r>
+    </w:p>
+    <w:p>
+      <w:pPr>
+        <w:ind w:left="360"/>
+        <w:jc w:val="both"/>
+        <w:rPr>
+          <w:b/>
+          <w:bCs/>
+        </w:rPr>
+      </w:pPr>
+      <w:r>
+        <w:tab/>
+      </w:r>
+      <w:r>
+        <w:rPr>
+          <w:u w:val="single"/>
+        </w:rPr>
+        <w:t>PREVENTION SECURITY SYSTEM</w:t>
+      </w:r>
+      <w:r>
+        <w:t>:</w:t>
+      </w:r>
+      <w:r>
+        <w:t xml:space="preserve"> </w:t>
+      </w:r>
+      <w:r>
+        <w:rPr>
+          <w:b/>
+          <w:bCs/>
+          <w:color w:val="FF0000"/>
+        </w:rPr>
+        <w:t xml:space="preserve">ANY </w:t>
+      </w:r>
+      <w:r>
+        <w:rPr>
+          <w:b/>
+          <w:bCs/>
+          <w:color w:val="FF0000"/>
+        </w:rPr>
+        <w:t>SOCIAL SECURITY THREAT</w:t>
+      </w:r>
+      <w:r>
+        <w:rPr>
+          <w:b/>
+          <w:bCs/>
+        </w:rPr>
+        <w:t>;</w:t>
+      </w:r>
+    </w:p>
+    <w:p>
+      <w:pPr>
+        <w:ind w:left="360"/>
+        <w:jc w:val="both"/>
+        <w:rPr>
+          <w:b/>
+          <w:bCs/>
+        </w:rPr>
+      </w:pPr>
+      <w:r>
+        <w:tab/>
+      </w:r>
+      <w:r>
+        <w:rPr>
+          <w:u w:val="single"/>
+        </w:rPr>
+        <w:t>PREVENTION SECURITY SYSTEM</w:t>
+      </w:r>
+      <w:r>
+        <w:t>:</w:t>
+      </w:r>
+      <w:r>
+        <w:t xml:space="preserve"> </w:t>
+      </w:r>
+      <w:r>
+        <w:rPr>
+          <w:b/>
+          <w:bCs/>
+          <w:color w:val="FF0000"/>
+        </w:rPr>
+        <w:t xml:space="preserve">ANY </w:t>
+      </w:r>
+      <w:r>
+        <w:rPr>
+          <w:b/>
+          <w:bCs/>
+          <w:color w:val="FF0000"/>
+        </w:rPr>
+        <w:t>SPACE THREAT</w:t>
+      </w:r>
+      <w:r>
+        <w:rPr>
+          <w:b/>
+          <w:bCs/>
+        </w:rPr>
+        <w:t>;</w:t>
+      </w:r>
+    </w:p>
+    <w:p>
+      <w:pPr>
+        <w:ind w:left="360"/>
+        <w:jc w:val="both"/>
+        <w:rPr>
+          <w:b/>
+          <w:bCs/>
+        </w:rPr>
+      </w:pPr>
+      <w:r>
+        <w:tab/>
+      </w:r>
+      <w:r>
+        <w:rPr>
+          <w:u w:val="single"/>
+        </w:rPr>
+        <w:t>PREVENTION SECURITY SYSTEM</w:t>
+      </w:r>
+      <w:r>
+        <w:t>:</w:t>
+      </w:r>
+      <w:r>
+        <w:t xml:space="preserve"> </w:t>
+      </w:r>
+      <w:r>
+        <w:rPr>
+          <w:b/>
+          <w:bCs/>
+          <w:color w:val="FF0000"/>
+        </w:rPr>
+        <w:t xml:space="preserve">ANY </w:t>
+      </w:r>
+      <w:r>
+        <w:rPr>
+          <w:b/>
+          <w:bCs/>
+          <w:color w:val="FF0000"/>
+        </w:rPr>
+        <w:t>SPIT THREAT</w:t>
+      </w:r>
+      <w:r>
+        <w:rPr>
+          <w:b/>
+          <w:bCs/>
+        </w:rPr>
+        <w:t>;</w:t>
+      </w:r>
+    </w:p>
+    <w:p>
+      <w:pPr>
+        <w:ind w:left="360"/>
+        <w:jc w:val="both"/>
+        <w:rPr>
+          <w:b/>
+          <w:bCs/>
+        </w:rPr>
+      </w:pPr>
+      <w:r>
+        <w:tab/>
+      </w:r>
+      <w:r>
+        <w:rPr>
+          <w:u w:val="single"/>
+        </w:rPr>
+        <w:t>PREVENTION SECURITY SYSTEM</w:t>
+      </w:r>
+      <w:r>
+        <w:t>:</w:t>
+      </w:r>
+      <w:r>
+        <w:t xml:space="preserve"> </w:t>
+      </w:r>
+      <w:r>
+        <w:rPr>
+          <w:b/>
+          <w:bCs/>
+          <w:color w:val="FF0000"/>
+        </w:rPr>
+        <w:t xml:space="preserve">ANY </w:t>
+      </w:r>
+      <w:r>
+        <w:rPr>
+          <w:b/>
+          <w:bCs/>
+          <w:color w:val="FF0000"/>
+        </w:rPr>
+        <w:t>SPITTING THREAT</w:t>
+      </w:r>
+      <w:r>
+        <w:rPr>
+          <w:b/>
+          <w:bCs/>
+        </w:rPr>
+        <w:t>;</w:t>
+      </w:r>
+    </w:p>
+    <w:p>
+      <w:pPr>
+        <w:ind w:left="360"/>
+        <w:jc w:val="both"/>
+        <w:rPr>
+          <w:b/>
+          <w:bCs/>
+        </w:rPr>
+      </w:pPr>
+      <w:r>
+        <w:tab/>
+      </w:r>
+      <w:r>
+        <w:rPr>
+          <w:u w:val="single"/>
+        </w:rPr>
+        <w:t>PREVENTION SECURITY SYSTEM</w:t>
+      </w:r>
+      <w:r>
+        <w:t>:</w:t>
+      </w:r>
+      <w:r>
+        <w:t xml:space="preserve"> </w:t>
+      </w:r>
+      <w:r>
+        <w:rPr>
+          <w:b/>
+          <w:bCs/>
+          <w:color w:val="FF0000"/>
+        </w:rPr>
+        <w:t xml:space="preserve">ANY </w:t>
+      </w:r>
+      <w:r>
+        <w:rPr>
+          <w:b/>
+          <w:bCs/>
+          <w:color w:val="FF0000"/>
+        </w:rPr>
+        <w:t>STATE SECURITY THREAT</w:t>
+      </w:r>
+      <w:r>
+        <w:rPr>
+          <w:b/>
+          <w:bCs/>
+        </w:rPr>
+        <w:t>;</w:t>
+      </w:r>
+    </w:p>
+    <w:p>
+      <w:pPr>
+        <w:ind w:left="360"/>
+        <w:jc w:val="both"/>
+        <w:rPr>
+          <w:b/>
+          <w:bCs/>
+        </w:rPr>
+      </w:pPr>
+      <w:r>
+        <w:tab/>
+      </w:r>
+      <w:r>
+        <w:rPr>
+          <w:u w:val="single"/>
+        </w:rPr>
+        <w:t>PREVENTION SECURITY SYSTEM</w:t>
+      </w:r>
+      <w:r>
+        <w:t>:</w:t>
+      </w:r>
+      <w:r>
+        <w:t xml:space="preserve"> </w:t>
+      </w:r>
+      <w:r>
+        <w:rPr>
+          <w:b/>
+          <w:bCs/>
+          <w:color w:val="FF0000"/>
+        </w:rPr>
+        <w:t xml:space="preserve">ANY </w:t>
+      </w:r>
+      <w:r>
+        <w:rPr>
+          <w:b/>
+          <w:bCs/>
+          <w:color w:val="FF0000"/>
+        </w:rPr>
+        <w:t>SWING HIT THREAT</w:t>
+      </w:r>
+      <w:r>
+        <w:rPr>
+          <w:b/>
+          <w:bCs/>
+        </w:rPr>
+        <w:t>;</w:t>
+      </w:r>
+    </w:p>
+    <w:p>
+      <w:pPr>
+        <w:ind w:left="360"/>
+        <w:jc w:val="both"/>
+        <w:rPr>
+          <w:b/>
+          <w:bCs/>
+        </w:rPr>
+      </w:pPr>
+      <w:r>
+        <w:tab/>
+      </w:r>
+      <w:r>
+        <w:rPr>
+          <w:u w:val="single"/>
+        </w:rPr>
+        <w:t>PREVENTION SECURITY SYSTEM</w:t>
+      </w:r>
+      <w:r>
+        <w:t>:</w:t>
+      </w:r>
+      <w:r>
+        <w:t xml:space="preserve"> </w:t>
+      </w:r>
+      <w:r>
+        <w:rPr>
+          <w:b/>
+          <w:bCs/>
+          <w:color w:val="FF0000"/>
+        </w:rPr>
+        <w:t xml:space="preserve">ANY </w:t>
+      </w:r>
+      <w:r>
+        <w:rPr>
+          <w:b/>
+          <w:bCs/>
+          <w:color w:val="FF0000"/>
+        </w:rPr>
+        <w:t>TAX THREAT</w:t>
+      </w:r>
+      <w:r>
+        <w:rPr>
+          <w:b/>
+          <w:bCs/>
+        </w:rPr>
+        <w:t>;</w:t>
+      </w:r>
+    </w:p>
+    <w:p>
+      <w:pPr>
+        <w:ind w:left="360" w:firstLine="360"/>
+        <w:jc w:val="both"/>
+        <w:rPr>
+          <w:b/>
+          <w:bCs/>
+        </w:rPr>
+      </w:pPr>
+      <w:r>
+        <w:rPr>
+          <w:u w:val="single"/>
+        </w:rPr>
+        <w:t>PREVENTION SECURITY SYSTEM</w:t>
+      </w:r>
+      <w:r>
+        <w:t>:</w:t>
+      </w:r>
+      <w:r>
+        <w:t xml:space="preserve"> </w:t>
+      </w:r>
+      <w:r>
+        <w:rPr>
+          <w:b/>
+          <w:bCs/>
+          <w:color w:val="FF0000"/>
+        </w:rPr>
+        <w:t xml:space="preserve">ANY </w:t>
+      </w:r>
+      <w:r>
+        <w:rPr>
+          <w:b/>
+          <w:bCs/>
+          <w:color w:val="FF0000"/>
+        </w:rPr>
+        <w:t>TERRORISM – DOMESTIC THREAT</w:t>
+      </w:r>
+      <w:r>
+        <w:rPr>
+          <w:b/>
+          <w:bCs/>
+        </w:rPr>
+        <w:t>;</w:t>
+      </w:r>
+    </w:p>
+    <w:p>
+      <w:pPr>
+        <w:ind w:left="360"/>
+        <w:jc w:val="both"/>
+        <w:rPr>
+          <w:b/>
+          <w:bCs/>
+        </w:rPr>
+      </w:pPr>
+      <w:r>
+        <w:tab/>
+      </w:r>
+      <w:r>
+        <w:rPr>
+          <w:u w:val="single"/>
+        </w:rPr>
+        <w:t>PREVENTION SECURITY SYSTEM</w:t>
+      </w:r>
+      <w:r>
+        <w:t>:</w:t>
+      </w:r>
+      <w:r>
+        <w:t xml:space="preserve"> </w:t>
+      </w:r>
+      <w:r>
+        <w:rPr>
+          <w:b/>
+          <w:bCs/>
+          <w:color w:val="FF0000"/>
+        </w:rPr>
+        <w:t xml:space="preserve">ANY </w:t>
+      </w:r>
+      <w:r>
+        <w:rPr>
+          <w:b/>
+          <w:bCs/>
+          <w:color w:val="FF0000"/>
+        </w:rPr>
+        <w:t>TERRORISM – INTERNATIONAL THREAT</w:t>
+      </w:r>
+      <w:r>
+        <w:rPr>
+          <w:b/>
+          <w:bCs/>
+        </w:rPr>
+        <w:t>;</w:t>
+      </w:r>
+    </w:p>
+    <w:p>
+      <w:pPr>
+        <w:ind w:left="360"/>
+        <w:jc w:val="both"/>
+        <w:rPr>
+          <w:b/>
+          <w:bCs/>
+        </w:rPr>
+      </w:pPr>
+      <w:r>
+        <w:tab/>
+      </w:r>
+      <w:r>
+        <w:rPr>
+          <w:u w:val="single"/>
+        </w:rPr>
+        <w:t>PREVENTION SECURITY SYSTEM</w:t>
+      </w:r>
+      <w:r>
+        <w:t>:</w:t>
+      </w:r>
+      <w:r>
+        <w:t xml:space="preserve"> </w:t>
+      </w:r>
+      <w:r>
+        <w:rPr>
+          <w:b/>
+          <w:bCs/>
+          <w:color w:val="FF0000"/>
+        </w:rPr>
+        <w:t xml:space="preserve">ANY </w:t>
+      </w:r>
+      <w:r>
+        <w:rPr>
+          <w:b/>
+          <w:bCs/>
+          <w:color w:val="FF0000"/>
+        </w:rPr>
+        <w:t>TERRORISM – NUCLEAR THREAT</w:t>
+      </w:r>
+      <w:r>
+        <w:rPr>
+          <w:b/>
+          <w:bCs/>
+        </w:rPr>
+        <w:t>;</w:t>
+      </w:r>
+    </w:p>
+    <w:p>
+      <w:pPr>
+        <w:ind w:left="360"/>
+        <w:jc w:val="both"/>
+        <w:rPr>
+          <w:b/>
+          <w:bCs/>
+        </w:rPr>
+      </w:pPr>
+      <w:r>
+        <w:tab/>
+      </w:r>
+      <w:r>
+        <w:rPr>
+          <w:u w:val="single"/>
+        </w:rPr>
+        <w:t>PREVENTION SECURITY SYSTEM</w:t>
+      </w:r>
+      <w:r>
+        <w:t>:</w:t>
+      </w:r>
+      <w:r>
+        <w:t xml:space="preserve"> </w:t>
+      </w:r>
+      <w:r>
+        <w:rPr>
+          <w:b/>
+          <w:bCs/>
+          <w:color w:val="FF0000"/>
+        </w:rPr>
+        <w:t xml:space="preserve">ANY </w:t>
+      </w:r>
+      <w:r>
+        <w:rPr>
+          <w:b/>
+          <w:bCs/>
+          <w:color w:val="FF0000"/>
+        </w:rPr>
+        <w:t>THREAT</w:t>
+      </w:r>
+      <w:r>
+        <w:rPr>
+          <w:b/>
+          <w:bCs/>
+        </w:rPr>
+        <w:t>;</w:t>
+      </w:r>
+    </w:p>
+    <w:p>
+      <w:pPr>
+        <w:ind w:left="360"/>
+        <w:jc w:val="both"/>
+        <w:rPr>
+          <w:b/>
+          <w:bCs/>
+        </w:rPr>
+      </w:pPr>
+      <w:r>
+        <w:tab/>
+      </w:r>
+      <w:r>
+        <w:rPr>
+          <w:u w:val="single"/>
+        </w:rPr>
+        <w:t>PREVENTION SECURITY SYSTEM</w:t>
+      </w:r>
+      <w:r>
+        <w:t>:</w:t>
+      </w:r>
+      <w:r>
+        <w:t xml:space="preserve"> </w:t>
+      </w:r>
+      <w:r>
+        <w:rPr>
+          <w:b/>
+          <w:bCs/>
+          <w:color w:val="FF0000"/>
+        </w:rPr>
+        <w:t xml:space="preserve">ANY </w:t>
+      </w:r>
+      <w:r>
+        <w:rPr>
+          <w:b/>
+          <w:bCs/>
+          <w:color w:val="FF0000"/>
+        </w:rPr>
+        <w:t>TREE BRANCH SHREDDER THREAT</w:t>
+      </w:r>
+      <w:r>
+        <w:rPr>
+          <w:b/>
+          <w:bCs/>
+        </w:rPr>
+        <w:t>;</w:t>
+      </w:r>
+    </w:p>
+    <w:p>
+      <w:pPr>
+        <w:ind w:left="360"/>
+        <w:jc w:val="both"/>
+        <w:rPr>
+          <w:b/>
+          <w:bCs/>
+        </w:rPr>
+      </w:pPr>
+      <w:r>
+        <w:tab/>
+      </w:r>
+      <w:r>
+        <w:rPr>
+          <w:u w:val="single"/>
+        </w:rPr>
+        <w:t>PREVENTION SECURITY SYSTEM</w:t>
+      </w:r>
+      <w:r>
+        <w:t>:</w:t>
+      </w:r>
+      <w:r>
+        <w:t xml:space="preserve"> </w:t>
+      </w:r>
+      <w:r>
+        <w:rPr>
+          <w:b/>
+          <w:bCs/>
+          <w:color w:val="FF0000"/>
+        </w:rPr>
+        <w:t xml:space="preserve">ANY </w:t>
+      </w:r>
+      <w:r>
+        <w:rPr>
+          <w:b/>
+          <w:bCs/>
+          <w:color w:val="FF0000"/>
+        </w:rPr>
+        <w:t>VIOLENCE THREAT</w:t>
+      </w:r>
+      <w:r>
+        <w:rPr>
+          <w:b/>
+          <w:bCs/>
+        </w:rPr>
+        <w:t>;</w:t>
+      </w:r>
+    </w:p>
+    <w:p>
+      <w:pPr>
+        <w:ind w:left="360"/>
+        <w:jc w:val="both"/>
+        <w:rPr>
+          <w:b/>
+          <w:bCs/>
+        </w:rPr>
+      </w:pPr>
+      <w:r>
+        <w:tab/>
+      </w:r>
+      <w:r>
+        <w:rPr>
+          <w:u w:val="single"/>
+        </w:rPr>
+        <w:t>PREVENTION SECURITY SYSTEM</w:t>
+      </w:r>
+      <w:r>
+        <w:t>:</w:t>
+      </w:r>
+      <w:r>
+        <w:t xml:space="preserve"> </w:t>
+      </w:r>
+      <w:r>
+        <w:rPr>
+          <w:b/>
+          <w:bCs/>
+          <w:color w:val="FF0000"/>
+        </w:rPr>
+        <w:t xml:space="preserve">ANY </w:t>
+      </w:r>
+      <w:r>
+        <w:rPr>
+          <w:b/>
+          <w:bCs/>
+          <w:color w:val="FF0000"/>
+        </w:rPr>
+        <w:t>VIOLENT THREAT</w:t>
+      </w:r>
+      <w:r>
+        <w:rPr>
+          <w:b/>
+          <w:bCs/>
+        </w:rPr>
+        <w:t>;</w:t>
+      </w:r>
+    </w:p>
+    <w:p>
+      <w:pPr>
+        <w:ind w:left="360"/>
+        <w:jc w:val="both"/>
+        <w:rPr>
+          <w:b/>
+          <w:bCs/>
+        </w:rPr>
+      </w:pPr>
+      <w:r>
+        <w:tab/>
+      </w:r>
+      <w:r>
+        <w:rPr>
+          <w:u w:val="single"/>
+        </w:rPr>
+        <w:t>PREVENTION SECURITY SYSTEM</w:t>
+      </w:r>
+      <w:r>
+        <w:t>:</w:t>
+      </w:r>
+      <w:r>
+        <w:t xml:space="preserve"> </w:t>
+      </w:r>
+      <w:r>
+        <w:rPr>
+          <w:b/>
+          <w:bCs/>
+          <w:color w:val="FF0000"/>
+        </w:rPr>
+        <w:t xml:space="preserve">ANY </w:t>
+      </w:r>
+      <w:r>
+        <w:rPr>
+          <w:b/>
+          <w:bCs/>
+          <w:color w:val="FF0000"/>
+        </w:rPr>
+        <w:t>WAR THREAT</w:t>
+      </w:r>
+      <w:r>
+        <w:rPr>
+          <w:b/>
+          <w:bCs/>
+        </w:rPr>
+        <w:t>;</w:t>
+      </w:r>
+    </w:p>
+    <w:p>
+      <w:pPr>
+        <w:ind w:left="360"/>
+        <w:jc w:val="both"/>
+        <w:rPr>
+          <w:b/>
+          <w:bCs/>
+        </w:rPr>
+      </w:pPr>
+      <w:r>
         <w:lastRenderedPageBreak/>
         <w:tab/>
       </w:r>
@@ -5767,1013 +6823,6 @@
           <w:bCs/>
           <w:color w:val="FF0000"/>
         </w:rPr>
-        <w:t>SEXUAL TORTURE THREAT</w:t>
-      </w:r>
-      <w:r>
-        <w:rPr>
-          <w:b/>
-          <w:bCs/>
-        </w:rPr>
-        <w:t>;</w:t>
-      </w:r>
-    </w:p>
-    <w:p>
-      <w:pPr>
-        <w:ind w:left="360"/>
-        <w:jc w:val="both"/>
-        <w:rPr>
-          <w:b/>
-          <w:bCs/>
-        </w:rPr>
-      </w:pPr>
-      <w:r>
-        <w:tab/>
-      </w:r>
-      <w:r>
-        <w:rPr>
-          <w:u w:val="single"/>
-        </w:rPr>
-        <w:t>PREVENTION SECURITY SYSTEM</w:t>
-      </w:r>
-      <w:r>
-        <w:t>:</w:t>
-      </w:r>
-      <w:r>
-        <w:t xml:space="preserve"> </w:t>
-      </w:r>
-      <w:r>
-        <w:rPr>
-          <w:b/>
-          <w:bCs/>
-          <w:color w:val="FF0000"/>
-        </w:rPr>
-        <w:t xml:space="preserve">ANY </w:t>
-      </w:r>
-      <w:r>
-        <w:rPr>
-          <w:b/>
-          <w:bCs/>
-          <w:color w:val="FF0000"/>
-        </w:rPr>
-        <w:t>SILENCER THREAT</w:t>
-      </w:r>
-      <w:r>
-        <w:rPr>
-          <w:b/>
-          <w:bCs/>
-        </w:rPr>
-        <w:t>;</w:t>
-      </w:r>
-    </w:p>
-    <w:p>
-      <w:pPr>
-        <w:ind w:left="360"/>
-        <w:jc w:val="both"/>
-        <w:rPr>
-          <w:b/>
-          <w:bCs/>
-        </w:rPr>
-      </w:pPr>
-      <w:r>
-        <w:tab/>
-      </w:r>
-      <w:r>
-        <w:rPr>
-          <w:u w:val="single"/>
-        </w:rPr>
-        <w:t>PREVENTION SECURITY SYSTEM</w:t>
-      </w:r>
-      <w:r>
-        <w:t>:</w:t>
-      </w:r>
-      <w:r>
-        <w:t xml:space="preserve"> </w:t>
-      </w:r>
-      <w:r>
-        <w:rPr>
-          <w:b/>
-          <w:bCs/>
-          <w:color w:val="FF0000"/>
-        </w:rPr>
-        <w:t xml:space="preserve">ANY </w:t>
-      </w:r>
-      <w:r>
-        <w:rPr>
-          <w:b/>
-          <w:bCs/>
-          <w:color w:val="FF0000"/>
-        </w:rPr>
-        <w:t>SKY SPACE THREAT</w:t>
-      </w:r>
-      <w:r>
-        <w:rPr>
-          <w:b/>
-          <w:bCs/>
-        </w:rPr>
-        <w:t>;</w:t>
-      </w:r>
-    </w:p>
-    <w:p>
-      <w:pPr>
-        <w:ind w:left="360"/>
-        <w:jc w:val="both"/>
-        <w:rPr>
-          <w:b/>
-          <w:bCs/>
-        </w:rPr>
-      </w:pPr>
-      <w:r>
-        <w:tab/>
-      </w:r>
-      <w:r>
-        <w:rPr>
-          <w:u w:val="single"/>
-        </w:rPr>
-        <w:t>PREVENTION SECURITY SYSTEM</w:t>
-      </w:r>
-      <w:r>
-        <w:t>:</w:t>
-      </w:r>
-      <w:r>
-        <w:t xml:space="preserve"> </w:t>
-      </w:r>
-      <w:r>
-        <w:rPr>
-          <w:b/>
-          <w:bCs/>
-          <w:color w:val="FF0000"/>
-        </w:rPr>
-        <w:t xml:space="preserve">ANY </w:t>
-      </w:r>
-      <w:r>
-        <w:rPr>
-          <w:b/>
-          <w:bCs/>
-          <w:color w:val="FF0000"/>
-        </w:rPr>
-        <w:t>SKY THREAT</w:t>
-      </w:r>
-      <w:r>
-        <w:rPr>
-          <w:b/>
-          <w:bCs/>
-        </w:rPr>
-        <w:t>;</w:t>
-      </w:r>
-    </w:p>
-    <w:p>
-      <w:pPr>
-        <w:ind w:left="360"/>
-        <w:jc w:val="both"/>
-        <w:rPr>
-          <w:b/>
-          <w:bCs/>
-        </w:rPr>
-      </w:pPr>
-      <w:r>
-        <w:tab/>
-      </w:r>
-      <w:r>
-        <w:rPr>
-          <w:u w:val="single"/>
-        </w:rPr>
-        <w:t>PREVENTION SECURITY SYSTEM</w:t>
-      </w:r>
-      <w:r>
-        <w:t>:</w:t>
-      </w:r>
-      <w:r>
-        <w:t xml:space="preserve"> </w:t>
-      </w:r>
-      <w:r>
-        <w:rPr>
-          <w:b/>
-          <w:bCs/>
-          <w:color w:val="FF0000"/>
-        </w:rPr>
-        <w:t xml:space="preserve">ANY </w:t>
-      </w:r>
-      <w:r>
-        <w:rPr>
-          <w:b/>
-          <w:bCs/>
-          <w:color w:val="FF0000"/>
-        </w:rPr>
-        <w:t>SLING SHOT THREAT</w:t>
-      </w:r>
-      <w:r>
-        <w:rPr>
-          <w:b/>
-          <w:bCs/>
-        </w:rPr>
-        <w:t>;</w:t>
-      </w:r>
-    </w:p>
-    <w:p>
-      <w:pPr>
-        <w:ind w:left="360"/>
-        <w:jc w:val="both"/>
-        <w:rPr>
-          <w:b/>
-          <w:bCs/>
-        </w:rPr>
-      </w:pPr>
-      <w:r>
-        <w:tab/>
-      </w:r>
-      <w:r>
-        <w:rPr>
-          <w:u w:val="single"/>
-        </w:rPr>
-        <w:t>PREVENTION SECURITY SYSTEM</w:t>
-      </w:r>
-      <w:r>
-        <w:t>:</w:t>
-      </w:r>
-      <w:r>
-        <w:t xml:space="preserve"> </w:t>
-      </w:r>
-      <w:r>
-        <w:rPr>
-          <w:b/>
-          <w:bCs/>
-          <w:color w:val="FF0000"/>
-        </w:rPr>
-        <w:t xml:space="preserve">ANY </w:t>
-      </w:r>
-      <w:proofErr w:type="gramStart"/>
-      <w:r>
-        <w:rPr>
-          <w:b/>
-          <w:bCs/>
-          <w:color w:val="FF0000"/>
-        </w:rPr>
-        <w:t>SOCIAL MEDIA THREAT</w:t>
-      </w:r>
-      <w:proofErr w:type="gramEnd"/>
-      <w:r>
-        <w:rPr>
-          <w:b/>
-          <w:bCs/>
-        </w:rPr>
-        <w:t>;</w:t>
-      </w:r>
-    </w:p>
-    <w:p>
-      <w:pPr>
-        <w:ind w:left="360"/>
-        <w:jc w:val="both"/>
-        <w:rPr>
-          <w:b/>
-          <w:bCs/>
-        </w:rPr>
-      </w:pPr>
-      <w:r>
-        <w:tab/>
-      </w:r>
-      <w:r>
-        <w:rPr>
-          <w:u w:val="single"/>
-        </w:rPr>
-        <w:t>PREVENTION SECURITY SYSTEM</w:t>
-      </w:r>
-      <w:r>
-        <w:t>:</w:t>
-      </w:r>
-      <w:r>
-        <w:t xml:space="preserve"> </w:t>
-      </w:r>
-      <w:r>
-        <w:rPr>
-          <w:b/>
-          <w:bCs/>
-          <w:color w:val="FF0000"/>
-        </w:rPr>
-        <w:t xml:space="preserve">ANY </w:t>
-      </w:r>
-      <w:r>
-        <w:rPr>
-          <w:b/>
-          <w:bCs/>
-          <w:color w:val="FF0000"/>
-        </w:rPr>
-        <w:t>SOCIAL SECURITY THREAT</w:t>
-      </w:r>
-      <w:r>
-        <w:rPr>
-          <w:b/>
-          <w:bCs/>
-        </w:rPr>
-        <w:t>;</w:t>
-      </w:r>
-    </w:p>
-    <w:p>
-      <w:pPr>
-        <w:ind w:left="360"/>
-        <w:jc w:val="both"/>
-        <w:rPr>
-          <w:b/>
-          <w:bCs/>
-        </w:rPr>
-      </w:pPr>
-      <w:r>
-        <w:tab/>
-      </w:r>
-      <w:r>
-        <w:rPr>
-          <w:u w:val="single"/>
-        </w:rPr>
-        <w:t>PREVENTION SECURITY SYSTEM</w:t>
-      </w:r>
-      <w:r>
-        <w:t>:</w:t>
-      </w:r>
-      <w:r>
-        <w:t xml:space="preserve"> </w:t>
-      </w:r>
-      <w:r>
-        <w:rPr>
-          <w:b/>
-          <w:bCs/>
-          <w:color w:val="FF0000"/>
-        </w:rPr>
-        <w:t xml:space="preserve">ANY </w:t>
-      </w:r>
-      <w:r>
-        <w:rPr>
-          <w:b/>
-          <w:bCs/>
-          <w:color w:val="FF0000"/>
-        </w:rPr>
-        <w:t>SPACE THREAT</w:t>
-      </w:r>
-      <w:r>
-        <w:rPr>
-          <w:b/>
-          <w:bCs/>
-        </w:rPr>
-        <w:t>;</w:t>
-      </w:r>
-    </w:p>
-    <w:p>
-      <w:pPr>
-        <w:ind w:left="360"/>
-        <w:jc w:val="both"/>
-        <w:rPr>
-          <w:b/>
-          <w:bCs/>
-        </w:rPr>
-      </w:pPr>
-      <w:r>
-        <w:tab/>
-      </w:r>
-      <w:r>
-        <w:rPr>
-          <w:u w:val="single"/>
-        </w:rPr>
-        <w:t>PREVENTION SECURITY SYSTEM</w:t>
-      </w:r>
-      <w:r>
-        <w:t>:</w:t>
-      </w:r>
-      <w:r>
-        <w:t xml:space="preserve"> </w:t>
-      </w:r>
-      <w:r>
-        <w:rPr>
-          <w:b/>
-          <w:bCs/>
-          <w:color w:val="FF0000"/>
-        </w:rPr>
-        <w:t xml:space="preserve">ANY </w:t>
-      </w:r>
-      <w:r>
-        <w:rPr>
-          <w:b/>
-          <w:bCs/>
-          <w:color w:val="FF0000"/>
-        </w:rPr>
-        <w:t>SPIT THREAT</w:t>
-      </w:r>
-      <w:r>
-        <w:rPr>
-          <w:b/>
-          <w:bCs/>
-        </w:rPr>
-        <w:t>;</w:t>
-      </w:r>
-    </w:p>
-    <w:p>
-      <w:pPr>
-        <w:ind w:left="360"/>
-        <w:jc w:val="both"/>
-        <w:rPr>
-          <w:b/>
-          <w:bCs/>
-        </w:rPr>
-      </w:pPr>
-      <w:r>
-        <w:tab/>
-      </w:r>
-      <w:r>
-        <w:rPr>
-          <w:u w:val="single"/>
-        </w:rPr>
-        <w:t>PREVENTION SECURITY SYSTEM</w:t>
-      </w:r>
-      <w:r>
-        <w:t>:</w:t>
-      </w:r>
-      <w:r>
-        <w:t xml:space="preserve"> </w:t>
-      </w:r>
-      <w:r>
-        <w:rPr>
-          <w:b/>
-          <w:bCs/>
-          <w:color w:val="FF0000"/>
-        </w:rPr>
-        <w:t xml:space="preserve">ANY </w:t>
-      </w:r>
-      <w:r>
-        <w:rPr>
-          <w:b/>
-          <w:bCs/>
-          <w:color w:val="FF0000"/>
-        </w:rPr>
-        <w:t>SPITTING THREAT</w:t>
-      </w:r>
-      <w:r>
-        <w:rPr>
-          <w:b/>
-          <w:bCs/>
-        </w:rPr>
-        <w:t>;</w:t>
-      </w:r>
-    </w:p>
-    <w:p>
-      <w:pPr>
-        <w:ind w:left="360"/>
-        <w:jc w:val="both"/>
-        <w:rPr>
-          <w:b/>
-          <w:bCs/>
-        </w:rPr>
-      </w:pPr>
-      <w:r>
-        <w:tab/>
-      </w:r>
-      <w:r>
-        <w:rPr>
-          <w:u w:val="single"/>
-        </w:rPr>
-        <w:t>PREVENTION SECURITY SYSTEM</w:t>
-      </w:r>
-      <w:r>
-        <w:t>:</w:t>
-      </w:r>
-      <w:r>
-        <w:t xml:space="preserve"> </w:t>
-      </w:r>
-      <w:r>
-        <w:rPr>
-          <w:b/>
-          <w:bCs/>
-          <w:color w:val="FF0000"/>
-        </w:rPr>
-        <w:t xml:space="preserve">ANY </w:t>
-      </w:r>
-      <w:r>
-        <w:rPr>
-          <w:b/>
-          <w:bCs/>
-          <w:color w:val="FF0000"/>
-        </w:rPr>
-        <w:t>STATE SECURITY THREAT</w:t>
-      </w:r>
-      <w:r>
-        <w:rPr>
-          <w:b/>
-          <w:bCs/>
-        </w:rPr>
-        <w:t>;</w:t>
-      </w:r>
-    </w:p>
-    <w:p>
-      <w:pPr>
-        <w:ind w:left="360"/>
-        <w:jc w:val="both"/>
-        <w:rPr>
-          <w:b/>
-          <w:bCs/>
-        </w:rPr>
-      </w:pPr>
-      <w:r>
-        <w:tab/>
-      </w:r>
-      <w:r>
-        <w:rPr>
-          <w:u w:val="single"/>
-        </w:rPr>
-        <w:t>PREVENTION SECURITY SYSTEM</w:t>
-      </w:r>
-      <w:r>
-        <w:t>:</w:t>
-      </w:r>
-      <w:r>
-        <w:t xml:space="preserve"> </w:t>
-      </w:r>
-      <w:r>
-        <w:rPr>
-          <w:b/>
-          <w:bCs/>
-          <w:color w:val="FF0000"/>
-        </w:rPr>
-        <w:t xml:space="preserve">ANY </w:t>
-      </w:r>
-      <w:r>
-        <w:rPr>
-          <w:b/>
-          <w:bCs/>
-          <w:color w:val="FF0000"/>
-        </w:rPr>
-        <w:t>SWING HIT THREAT</w:t>
-      </w:r>
-      <w:r>
-        <w:rPr>
-          <w:b/>
-          <w:bCs/>
-        </w:rPr>
-        <w:t>;</w:t>
-      </w:r>
-    </w:p>
-    <w:p>
-      <w:pPr>
-        <w:ind w:left="360"/>
-        <w:jc w:val="both"/>
-        <w:rPr>
-          <w:b/>
-          <w:bCs/>
-        </w:rPr>
-      </w:pPr>
-      <w:r>
-        <w:tab/>
-      </w:r>
-      <w:r>
-        <w:rPr>
-          <w:u w:val="single"/>
-        </w:rPr>
-        <w:t>PREVENTION SECURITY SYSTEM</w:t>
-      </w:r>
-      <w:r>
-        <w:t>:</w:t>
-      </w:r>
-      <w:r>
-        <w:t xml:space="preserve"> </w:t>
-      </w:r>
-      <w:r>
-        <w:rPr>
-          <w:b/>
-          <w:bCs/>
-          <w:color w:val="FF0000"/>
-        </w:rPr>
-        <w:t xml:space="preserve">ANY </w:t>
-      </w:r>
-      <w:r>
-        <w:rPr>
-          <w:b/>
-          <w:bCs/>
-          <w:color w:val="FF0000"/>
-        </w:rPr>
-        <w:t>TAX THREAT</w:t>
-      </w:r>
-      <w:r>
-        <w:rPr>
-          <w:b/>
-          <w:bCs/>
-        </w:rPr>
-        <w:t>;</w:t>
-      </w:r>
-    </w:p>
-    <w:p>
-      <w:pPr>
-        <w:ind w:left="360" w:firstLine="360"/>
-        <w:jc w:val="both"/>
-        <w:rPr>
-          <w:b/>
-          <w:bCs/>
-        </w:rPr>
-      </w:pPr>
-      <w:r>
-        <w:rPr>
-          <w:u w:val="single"/>
-        </w:rPr>
-        <w:t>PREVENTION SECURITY SYSTEM</w:t>
-      </w:r>
-      <w:r>
-        <w:t>:</w:t>
-      </w:r>
-      <w:r>
-        <w:t xml:space="preserve"> </w:t>
-      </w:r>
-      <w:r>
-        <w:rPr>
-          <w:b/>
-          <w:bCs/>
-          <w:color w:val="FF0000"/>
-        </w:rPr>
-        <w:t xml:space="preserve">ANY </w:t>
-      </w:r>
-      <w:r>
-        <w:rPr>
-          <w:b/>
-          <w:bCs/>
-          <w:color w:val="FF0000"/>
-        </w:rPr>
-        <w:t>TERRORISM – DOMESTIC THREAT</w:t>
-      </w:r>
-      <w:r>
-        <w:rPr>
-          <w:b/>
-          <w:bCs/>
-        </w:rPr>
-        <w:t>;</w:t>
-      </w:r>
-    </w:p>
-    <w:p>
-      <w:pPr>
-        <w:ind w:left="360"/>
-        <w:jc w:val="both"/>
-        <w:rPr>
-          <w:b/>
-          <w:bCs/>
-        </w:rPr>
-      </w:pPr>
-      <w:r>
-        <w:tab/>
-      </w:r>
-      <w:r>
-        <w:rPr>
-          <w:u w:val="single"/>
-        </w:rPr>
-        <w:t>PREVENTION SECURITY SYSTEM</w:t>
-      </w:r>
-      <w:r>
-        <w:t>:</w:t>
-      </w:r>
-      <w:r>
-        <w:t xml:space="preserve"> </w:t>
-      </w:r>
-      <w:r>
-        <w:rPr>
-          <w:b/>
-          <w:bCs/>
-          <w:color w:val="FF0000"/>
-        </w:rPr>
-        <w:t xml:space="preserve">ANY </w:t>
-      </w:r>
-      <w:r>
-        <w:rPr>
-          <w:b/>
-          <w:bCs/>
-          <w:color w:val="FF0000"/>
-        </w:rPr>
-        <w:t>TERRORISM – INTERNATIONAL THREAT</w:t>
-      </w:r>
-      <w:r>
-        <w:rPr>
-          <w:b/>
-          <w:bCs/>
-        </w:rPr>
-        <w:t>;</w:t>
-      </w:r>
-    </w:p>
-    <w:p>
-      <w:pPr>
-        <w:ind w:left="360"/>
-        <w:jc w:val="both"/>
-        <w:rPr>
-          <w:b/>
-          <w:bCs/>
-        </w:rPr>
-      </w:pPr>
-      <w:r>
-        <w:tab/>
-      </w:r>
-      <w:r>
-        <w:rPr>
-          <w:u w:val="single"/>
-        </w:rPr>
-        <w:t>PREVENTION SECURITY SYSTEM</w:t>
-      </w:r>
-      <w:r>
-        <w:t>:</w:t>
-      </w:r>
-      <w:r>
-        <w:t xml:space="preserve"> </w:t>
-      </w:r>
-      <w:r>
-        <w:rPr>
-          <w:b/>
-          <w:bCs/>
-          <w:color w:val="FF0000"/>
-        </w:rPr>
-        <w:t xml:space="preserve">ANY </w:t>
-      </w:r>
-      <w:r>
-        <w:rPr>
-          <w:b/>
-          <w:bCs/>
-          <w:color w:val="FF0000"/>
-        </w:rPr>
-        <w:t>TERRORISM – NUCLEAR THREAT</w:t>
-      </w:r>
-      <w:r>
-        <w:rPr>
-          <w:b/>
-          <w:bCs/>
-        </w:rPr>
-        <w:t>;</w:t>
-      </w:r>
-    </w:p>
-    <w:p>
-      <w:pPr>
-        <w:ind w:left="360"/>
-        <w:jc w:val="both"/>
-        <w:rPr>
-          <w:b/>
-          <w:bCs/>
-        </w:rPr>
-      </w:pPr>
-      <w:r>
-        <w:tab/>
-      </w:r>
-      <w:r>
-        <w:rPr>
-          <w:u w:val="single"/>
-        </w:rPr>
-        <w:t>PREVENTION SECURITY SYSTEM</w:t>
-      </w:r>
-      <w:r>
-        <w:t>:</w:t>
-      </w:r>
-      <w:r>
-        <w:t xml:space="preserve"> </w:t>
-      </w:r>
-      <w:r>
-        <w:rPr>
-          <w:b/>
-          <w:bCs/>
-          <w:color w:val="FF0000"/>
-        </w:rPr>
-        <w:t xml:space="preserve">ANY </w:t>
-      </w:r>
-      <w:r>
-        <w:rPr>
-          <w:b/>
-          <w:bCs/>
-          <w:color w:val="FF0000"/>
-        </w:rPr>
-        <w:t>THREAT</w:t>
-      </w:r>
-      <w:r>
-        <w:rPr>
-          <w:b/>
-          <w:bCs/>
-        </w:rPr>
-        <w:t>;</w:t>
-      </w:r>
-    </w:p>
-    <w:p>
-      <w:pPr>
-        <w:ind w:left="360"/>
-        <w:jc w:val="both"/>
-        <w:rPr>
-          <w:b/>
-          <w:bCs/>
-        </w:rPr>
-      </w:pPr>
-      <w:r>
-        <w:tab/>
-      </w:r>
-      <w:r>
-        <w:rPr>
-          <w:u w:val="single"/>
-        </w:rPr>
-        <w:t>PREVENTION SECURITY SYSTEM</w:t>
-      </w:r>
-      <w:r>
-        <w:t>:</w:t>
-      </w:r>
-      <w:r>
-        <w:t xml:space="preserve"> </w:t>
-      </w:r>
-      <w:r>
-        <w:rPr>
-          <w:b/>
-          <w:bCs/>
-          <w:color w:val="FF0000"/>
-        </w:rPr>
-        <w:t xml:space="preserve">ANY </w:t>
-      </w:r>
-      <w:r>
-        <w:rPr>
-          <w:b/>
-          <w:bCs/>
-          <w:color w:val="FF0000"/>
-        </w:rPr>
-        <w:t>TREE BRANCH SHREDDER THREAT</w:t>
-      </w:r>
-      <w:r>
-        <w:rPr>
-          <w:b/>
-          <w:bCs/>
-        </w:rPr>
-        <w:t>;</w:t>
-      </w:r>
-    </w:p>
-    <w:p>
-      <w:pPr>
-        <w:ind w:left="360"/>
-        <w:jc w:val="both"/>
-        <w:rPr>
-          <w:b/>
-          <w:bCs/>
-        </w:rPr>
-      </w:pPr>
-      <w:r>
-        <w:tab/>
-      </w:r>
-      <w:r>
-        <w:rPr>
-          <w:u w:val="single"/>
-        </w:rPr>
-        <w:t>PREVENTION SECURITY SYSTEM</w:t>
-      </w:r>
-      <w:r>
-        <w:t>:</w:t>
-      </w:r>
-      <w:r>
-        <w:t xml:space="preserve"> </w:t>
-      </w:r>
-      <w:r>
-        <w:rPr>
-          <w:b/>
-          <w:bCs/>
-          <w:color w:val="FF0000"/>
-        </w:rPr>
-        <w:t xml:space="preserve">ANY </w:t>
-      </w:r>
-      <w:r>
-        <w:rPr>
-          <w:b/>
-          <w:bCs/>
-          <w:color w:val="FF0000"/>
-        </w:rPr>
-        <w:t>VIOLENCE THREAT</w:t>
-      </w:r>
-      <w:r>
-        <w:rPr>
-          <w:b/>
-          <w:bCs/>
-        </w:rPr>
-        <w:t>;</w:t>
-      </w:r>
-    </w:p>
-    <w:p>
-      <w:pPr>
-        <w:ind w:left="360"/>
-        <w:jc w:val="both"/>
-        <w:rPr>
-          <w:b/>
-          <w:bCs/>
-        </w:rPr>
-      </w:pPr>
-      <w:r>
-        <w:tab/>
-      </w:r>
-      <w:r>
-        <w:rPr>
-          <w:u w:val="single"/>
-        </w:rPr>
-        <w:t>PREVENTION SECURITY SYSTEM</w:t>
-      </w:r>
-      <w:r>
-        <w:t>:</w:t>
-      </w:r>
-      <w:r>
-        <w:t xml:space="preserve"> </w:t>
-      </w:r>
-      <w:r>
-        <w:rPr>
-          <w:b/>
-          <w:bCs/>
-          <w:color w:val="FF0000"/>
-        </w:rPr>
-        <w:t xml:space="preserve">ANY </w:t>
-      </w:r>
-      <w:r>
-        <w:rPr>
-          <w:b/>
-          <w:bCs/>
-          <w:color w:val="FF0000"/>
-        </w:rPr>
-        <w:t>VIOLENT THREAT</w:t>
-      </w:r>
-      <w:r>
-        <w:rPr>
-          <w:b/>
-          <w:bCs/>
-        </w:rPr>
-        <w:t>;</w:t>
-      </w:r>
-    </w:p>
-    <w:p>
-      <w:pPr>
-        <w:ind w:left="360"/>
-        <w:jc w:val="both"/>
-        <w:rPr>
-          <w:b/>
-          <w:bCs/>
-        </w:rPr>
-      </w:pPr>
-      <w:r>
-        <w:tab/>
-      </w:r>
-      <w:r>
-        <w:rPr>
-          <w:u w:val="single"/>
-        </w:rPr>
-        <w:t>PREVENTION SECURITY SYSTEM</w:t>
-      </w:r>
-      <w:r>
-        <w:t>:</w:t>
-      </w:r>
-      <w:r>
-        <w:t xml:space="preserve"> </w:t>
-      </w:r>
-      <w:r>
-        <w:rPr>
-          <w:b/>
-          <w:bCs/>
-          <w:color w:val="FF0000"/>
-        </w:rPr>
-        <w:t xml:space="preserve">ANY </w:t>
-      </w:r>
-      <w:r>
-        <w:rPr>
-          <w:b/>
-          <w:bCs/>
-          <w:color w:val="FF0000"/>
-        </w:rPr>
-        <w:t>WAR THREAT</w:t>
-      </w:r>
-      <w:r>
-        <w:rPr>
-          <w:b/>
-          <w:bCs/>
-        </w:rPr>
-        <w:t>;</w:t>
-      </w:r>
-    </w:p>
-    <w:p>
-      <w:pPr>
-        <w:ind w:left="360"/>
-        <w:jc w:val="both"/>
-        <w:rPr>
-          <w:b/>
-          <w:bCs/>
-        </w:rPr>
-      </w:pPr>
-      <w:r>
-        <w:tab/>
-      </w:r>
-      <w:r>
-        <w:rPr>
-          <w:u w:val="single"/>
-        </w:rPr>
-        <w:t>PREVENTION SECURITY SYSTEM</w:t>
-      </w:r>
-      <w:r>
-        <w:t>:</w:t>
-      </w:r>
-      <w:r>
-        <w:t xml:space="preserve"> </w:t>
-      </w:r>
-      <w:r>
-        <w:rPr>
-          <w:b/>
-          <w:bCs/>
-          <w:color w:val="FF0000"/>
-        </w:rPr>
-        <w:t xml:space="preserve">ANY </w:t>
-      </w:r>
-      <w:r>
-        <w:rPr>
-          <w:b/>
-          <w:bCs/>
-          <w:color w:val="FF0000"/>
-        </w:rPr>
         <w:t>WATER THREAT</w:t>
       </w:r>
       <w:r>
@@ -6794,7 +6843,6 @@
         </w:rPr>
       </w:pPr>
       <w:r>
-        <w:lastRenderedPageBreak/>
         <w:tab/>
       </w:r>
       <w:r>

</xml_diff>